<commit_message>
Enriched Technical User Guides
</commit_message>
<xml_diff>
--- a/help/User-Guide-SSB-Retuning-Automations-v0.7.3.docx
+++ b/help/User-Guide-SSB-Retuning-Automations-v0.7.3.docx
@@ -15,7 +15,7 @@
           <w:noProof/>
         </w:rPr>
         <w:drawing>
-          <wp:inline distT="0" distB="0" distL="0" distR="0" wp14:anchorId="086521EC" wp14:editId="2AD31FF8">
+          <wp:inline distT="0" distB="0" distL="0" distR="0" wp14:anchorId="6C2DA664" wp14:editId="2E554271">
             <wp:extent cx="4919240" cy="4352081"/>
             <wp:effectExtent l="0" t="0" r="0" b="0"/>
             <wp:docPr id="10" name="Picture 9" descr="A colorful logo with text&#10;&#10;AI-generated content may be incorrect.">
@@ -168,7 +168,7 @@
             </w:rPr>
             <w:fldChar w:fldCharType="separate"/>
           </w:r>
-          <w:hyperlink w:anchor="_Toc222128587" w:history="1">
+          <w:hyperlink w:anchor="_Toc222161039" w:history="1">
             <w:r>
               <w:rPr>
                 <w:rStyle w:val="Hyperlink"/>
@@ -214,7 +214,7 @@
                 <w:noProof/>
                 <w:webHidden/>
               </w:rPr>
-              <w:instrText xml:space="preserve"> PAGEREF _Toc222128587 \h </w:instrText>
+              <w:instrText xml:space="preserve"> PAGEREF _Toc222161039 \h </w:instrText>
             </w:r>
             <w:r>
               <w:rPr>
@@ -258,7 +258,7 @@
               <w14:ligatures w14:val="standardContextual"/>
             </w:rPr>
           </w:pPr>
-          <w:hyperlink w:anchor="_Toc222128588" w:history="1">
+          <w:hyperlink w:anchor="_Toc222161040" w:history="1">
             <w:r>
               <w:rPr>
                 <w:rStyle w:val="Hyperlink"/>
@@ -304,7 +304,7 @@
                 <w:noProof/>
                 <w:webHidden/>
               </w:rPr>
-              <w:instrText xml:space="preserve"> PAGEREF _Toc222128588 \h </w:instrText>
+              <w:instrText xml:space="preserve"> PAGEREF _Toc222161040 \h </w:instrText>
             </w:r>
             <w:r>
               <w:rPr>
@@ -347,7 +347,7 @@
               <w14:ligatures w14:val="standardContextual"/>
             </w:rPr>
           </w:pPr>
-          <w:hyperlink w:anchor="_Toc222128589" w:history="1">
+          <w:hyperlink w:anchor="_Toc222161041" w:history="1">
             <w:r>
               <w:rPr>
                 <w:rStyle w:val="Hyperlink"/>
@@ -392,7 +392,7 @@
                 <w:noProof/>
                 <w:webHidden/>
               </w:rPr>
-              <w:instrText xml:space="preserve"> PAGEREF _Toc222128589 \h </w:instrText>
+              <w:instrText xml:space="preserve"> PAGEREF _Toc222161041 \h </w:instrText>
             </w:r>
             <w:r>
               <w:rPr>
@@ -435,7 +435,7 @@
               <w14:ligatures w14:val="standardContextual"/>
             </w:rPr>
           </w:pPr>
-          <w:hyperlink w:anchor="_Toc222128590" w:history="1">
+          <w:hyperlink w:anchor="_Toc222161042" w:history="1">
             <w:r>
               <w:rPr>
                 <w:rStyle w:val="Hyperlink"/>
@@ -480,7 +480,7 @@
                 <w:noProof/>
                 <w:webHidden/>
               </w:rPr>
-              <w:instrText xml:space="preserve"> PAGEREF _Toc222128590 \h </w:instrText>
+              <w:instrText xml:space="preserve"> PAGEREF _Toc222161042 \h </w:instrText>
             </w:r>
             <w:r>
               <w:rPr>
@@ -523,7 +523,7 @@
               <w14:ligatures w14:val="standardContextual"/>
             </w:rPr>
           </w:pPr>
-          <w:hyperlink w:anchor="_Toc222128591" w:history="1">
+          <w:hyperlink w:anchor="_Toc222161043" w:history="1">
             <w:r>
               <w:rPr>
                 <w:rStyle w:val="Hyperlink"/>
@@ -568,7 +568,7 @@
                 <w:noProof/>
                 <w:webHidden/>
               </w:rPr>
-              <w:instrText xml:space="preserve"> PAGEREF _Toc222128591 \h </w:instrText>
+              <w:instrText xml:space="preserve"> PAGEREF _Toc222161043 \h </w:instrText>
             </w:r>
             <w:r>
               <w:rPr>
@@ -611,7 +611,7 @@
               <w14:ligatures w14:val="standardContextual"/>
             </w:rPr>
           </w:pPr>
-          <w:hyperlink w:anchor="_Toc222128592" w:history="1">
+          <w:hyperlink w:anchor="_Toc222161044" w:history="1">
             <w:r>
               <w:rPr>
                 <w:rStyle w:val="Hyperlink"/>
@@ -656,7 +656,7 @@
                 <w:noProof/>
                 <w:webHidden/>
               </w:rPr>
-              <w:instrText xml:space="preserve"> PAGEREF _Toc222128592 \h </w:instrText>
+              <w:instrText xml:space="preserve"> PAGEREF _Toc222161044 \h </w:instrText>
             </w:r>
             <w:r>
               <w:rPr>
@@ -700,7 +700,7 @@
               <w14:ligatures w14:val="standardContextual"/>
             </w:rPr>
           </w:pPr>
-          <w:hyperlink w:anchor="_Toc222128593" w:history="1">
+          <w:hyperlink w:anchor="_Toc222161045" w:history="1">
             <w:r>
               <w:rPr>
                 <w:rStyle w:val="Hyperlink"/>
@@ -746,7 +746,7 @@
                 <w:noProof/>
                 <w:webHidden/>
               </w:rPr>
-              <w:instrText xml:space="preserve"> PAGEREF _Toc222128593 \h </w:instrText>
+              <w:instrText xml:space="preserve"> PAGEREF _Toc222161045 \h </w:instrText>
             </w:r>
             <w:r>
               <w:rPr>
@@ -789,7 +789,7 @@
               <w14:ligatures w14:val="standardContextual"/>
             </w:rPr>
           </w:pPr>
-          <w:hyperlink w:anchor="_Toc222128594" w:history="1">
+          <w:hyperlink w:anchor="_Toc222161046" w:history="1">
             <w:r>
               <w:rPr>
                 <w:rStyle w:val="Hyperlink"/>
@@ -834,7 +834,7 @@
                 <w:noProof/>
                 <w:webHidden/>
               </w:rPr>
-              <w:instrText xml:space="preserve"> PAGEREF _Toc222128594 \h </w:instrText>
+              <w:instrText xml:space="preserve"> PAGEREF _Toc222161046 \h </w:instrText>
             </w:r>
             <w:r>
               <w:rPr>
@@ -877,7 +877,7 @@
               <w14:ligatures w14:val="standardContextual"/>
             </w:rPr>
           </w:pPr>
-          <w:hyperlink w:anchor="_Toc222128595" w:history="1">
+          <w:hyperlink w:anchor="_Toc222161047" w:history="1">
             <w:r>
               <w:rPr>
                 <w:rStyle w:val="Hyperlink"/>
@@ -922,7 +922,7 @@
                 <w:noProof/>
                 <w:webHidden/>
               </w:rPr>
-              <w:instrText xml:space="preserve"> PAGEREF _Toc222128595 \h </w:instrText>
+              <w:instrText xml:space="preserve"> PAGEREF _Toc222161047 \h </w:instrText>
             </w:r>
             <w:r>
               <w:rPr>
@@ -965,7 +965,7 @@
               <w14:ligatures w14:val="standardContextual"/>
             </w:rPr>
           </w:pPr>
-          <w:hyperlink w:anchor="_Toc222128596" w:history="1">
+          <w:hyperlink w:anchor="_Toc222161048" w:history="1">
             <w:r>
               <w:rPr>
                 <w:rStyle w:val="Hyperlink"/>
@@ -1010,7 +1010,7 @@
                 <w:noProof/>
                 <w:webHidden/>
               </w:rPr>
-              <w:instrText xml:space="preserve"> PAGEREF _Toc222128596 \h </w:instrText>
+              <w:instrText xml:space="preserve"> PAGEREF _Toc222161048 \h </w:instrText>
             </w:r>
             <w:r>
               <w:rPr>
@@ -1053,7 +1053,7 @@
               <w14:ligatures w14:val="standardContextual"/>
             </w:rPr>
           </w:pPr>
-          <w:hyperlink w:anchor="_Toc222128597" w:history="1">
+          <w:hyperlink w:anchor="_Toc222161049" w:history="1">
             <w:r>
               <w:rPr>
                 <w:rStyle w:val="Hyperlink"/>
@@ -1098,7 +1098,183 @@
                 <w:noProof/>
                 <w:webHidden/>
               </w:rPr>
-              <w:instrText xml:space="preserve"> PAGEREF _Toc222128597 \h </w:instrText>
+              <w:instrText xml:space="preserve"> PAGEREF _Toc222161049 \h </w:instrText>
+            </w:r>
+            <w:r>
+              <w:rPr>
+                <w:noProof/>
+                <w:webHidden/>
+              </w:rPr>
+            </w:r>
+            <w:r>
+              <w:rPr>
+                <w:noProof/>
+                <w:webHidden/>
+              </w:rPr>
+              <w:fldChar w:fldCharType="separate"/>
+            </w:r>
+            <w:r>
+              <w:rPr>
+                <w:noProof/>
+                <w:webHidden/>
+              </w:rPr>
+              <w:t>6</w:t>
+            </w:r>
+            <w:r>
+              <w:rPr>
+                <w:noProof/>
+                <w:webHidden/>
+              </w:rPr>
+              <w:fldChar w:fldCharType="end"/>
+            </w:r>
+          </w:hyperlink>
+        </w:p>
+        <w:p>
+          <w:pPr>
+            <w:pStyle w:val="TOC3"/>
+            <w:rPr>
+              <w:rFonts w:asciiTheme="minorHAnsi" w:eastAsiaTheme="minorEastAsia" w:hAnsiTheme="minorHAnsi" w:cstheme="minorBidi"/>
+              <w:noProof/>
+              <w:kern w:val="2"/>
+              <w:sz w:val="24"/>
+              <w:szCs w:val="24"/>
+              <w14:ligatures w14:val="standardContextual"/>
+            </w:rPr>
+          </w:pPr>
+          <w:hyperlink w:anchor="_Toc222161050" w:history="1">
+            <w:r>
+              <w:rPr>
+                <w:rStyle w:val="Hyperlink"/>
+                <w:noProof/>
+              </w:rPr>
+              <w:t>3.1.4</w:t>
+            </w:r>
+            <w:r>
+              <w:rPr>
+                <w:rFonts w:asciiTheme="minorHAnsi" w:eastAsiaTheme="minorEastAsia" w:hAnsiTheme="minorHAnsi" w:cstheme="minorBidi"/>
+                <w:noProof/>
+                <w:kern w:val="2"/>
+                <w:sz w:val="24"/>
+                <w:szCs w:val="24"/>
+                <w14:ligatures w14:val="standardContextual"/>
+              </w:rPr>
+              <w:tab/>
+            </w:r>
+            <w:r>
+              <w:rPr>
+                <w:rStyle w:val="Hyperlink"/>
+                <w:noProof/>
+              </w:rPr>
+              <w:t>Detailed implementation notes</w:t>
+            </w:r>
+            <w:r>
+              <w:rPr>
+                <w:noProof/>
+                <w:webHidden/>
+              </w:rPr>
+              <w:tab/>
+            </w:r>
+            <w:r>
+              <w:rPr>
+                <w:noProof/>
+                <w:webHidden/>
+              </w:rPr>
+              <w:fldChar w:fldCharType="begin"/>
+            </w:r>
+            <w:r>
+              <w:rPr>
+                <w:noProof/>
+                <w:webHidden/>
+              </w:rPr>
+              <w:instrText xml:space="preserve"> PAGEREF _Toc222161050 \h </w:instrText>
+            </w:r>
+            <w:r>
+              <w:rPr>
+                <w:noProof/>
+                <w:webHidden/>
+              </w:rPr>
+            </w:r>
+            <w:r>
+              <w:rPr>
+                <w:noProof/>
+                <w:webHidden/>
+              </w:rPr>
+              <w:fldChar w:fldCharType="separate"/>
+            </w:r>
+            <w:r>
+              <w:rPr>
+                <w:noProof/>
+                <w:webHidden/>
+              </w:rPr>
+              <w:t>6</w:t>
+            </w:r>
+            <w:r>
+              <w:rPr>
+                <w:noProof/>
+                <w:webHidden/>
+              </w:rPr>
+              <w:fldChar w:fldCharType="end"/>
+            </w:r>
+          </w:hyperlink>
+        </w:p>
+        <w:p>
+          <w:pPr>
+            <w:pStyle w:val="TOC3"/>
+            <w:rPr>
+              <w:rFonts w:asciiTheme="minorHAnsi" w:eastAsiaTheme="minorEastAsia" w:hAnsiTheme="minorHAnsi" w:cstheme="minorBidi"/>
+              <w:noProof/>
+              <w:kern w:val="2"/>
+              <w:sz w:val="24"/>
+              <w:szCs w:val="24"/>
+              <w14:ligatures w14:val="standardContextual"/>
+            </w:rPr>
+          </w:pPr>
+          <w:hyperlink w:anchor="_Toc222161051" w:history="1">
+            <w:r>
+              <w:rPr>
+                <w:rStyle w:val="Hyperlink"/>
+                <w:noProof/>
+              </w:rPr>
+              <w:t>3.1.5</w:t>
+            </w:r>
+            <w:r>
+              <w:rPr>
+                <w:rFonts w:asciiTheme="minorHAnsi" w:eastAsiaTheme="minorEastAsia" w:hAnsiTheme="minorHAnsi" w:cstheme="minorBidi"/>
+                <w:noProof/>
+                <w:kern w:val="2"/>
+                <w:sz w:val="24"/>
+                <w:szCs w:val="24"/>
+                <w14:ligatures w14:val="standardContextual"/>
+              </w:rPr>
+              <w:tab/>
+            </w:r>
+            <w:r>
+              <w:rPr>
+                <w:rStyle w:val="Hyperlink"/>
+                <w:noProof/>
+              </w:rPr>
+              <w:t>Impact on GUI and Web Interface</w:t>
+            </w:r>
+            <w:r>
+              <w:rPr>
+                <w:noProof/>
+                <w:webHidden/>
+              </w:rPr>
+              <w:tab/>
+            </w:r>
+            <w:r>
+              <w:rPr>
+                <w:noProof/>
+                <w:webHidden/>
+              </w:rPr>
+              <w:fldChar w:fldCharType="begin"/>
+            </w:r>
+            <w:r>
+              <w:rPr>
+                <w:noProof/>
+                <w:webHidden/>
+              </w:rPr>
+              <w:instrText xml:space="preserve"> PAGEREF _Toc222161051 \h </w:instrText>
             </w:r>
             <w:r>
               <w:rPr>
@@ -1141,7 +1317,7 @@
               <w14:ligatures w14:val="standardContextual"/>
             </w:rPr>
           </w:pPr>
-          <w:hyperlink w:anchor="_Toc222128598" w:history="1">
+          <w:hyperlink w:anchor="_Toc222161052" w:history="1">
             <w:r>
               <w:rPr>
                 <w:rStyle w:val="Hyperlink"/>
@@ -1186,7 +1362,7 @@
                 <w:noProof/>
                 <w:webHidden/>
               </w:rPr>
-              <w:instrText xml:space="preserve"> PAGEREF _Toc222128598 \h </w:instrText>
+              <w:instrText xml:space="preserve"> PAGEREF _Toc222161052 \h </w:instrText>
             </w:r>
             <w:r>
               <w:rPr>
@@ -1206,7 +1382,7 @@
                 <w:noProof/>
                 <w:webHidden/>
               </w:rPr>
-              <w:t>6</w:t>
+              <w:t>7</w:t>
             </w:r>
             <w:r>
               <w:rPr>
@@ -1229,7 +1405,7 @@
               <w14:ligatures w14:val="standardContextual"/>
             </w:rPr>
           </w:pPr>
-          <w:hyperlink w:anchor="_Toc222128599" w:history="1">
+          <w:hyperlink w:anchor="_Toc222161053" w:history="1">
             <w:r>
               <w:rPr>
                 <w:rStyle w:val="Hyperlink"/>
@@ -1274,7 +1450,7 @@
                 <w:noProof/>
                 <w:webHidden/>
               </w:rPr>
-              <w:instrText xml:space="preserve"> PAGEREF _Toc222128599 \h </w:instrText>
+              <w:instrText xml:space="preserve"> PAGEREF _Toc222161053 \h </w:instrText>
             </w:r>
             <w:r>
               <w:rPr>
@@ -1294,7 +1470,7 @@
                 <w:noProof/>
                 <w:webHidden/>
               </w:rPr>
-              <w:t>6</w:t>
+              <w:t>7</w:t>
             </w:r>
             <w:r>
               <w:rPr>
@@ -1317,7 +1493,7 @@
               <w14:ligatures w14:val="standardContextual"/>
             </w:rPr>
           </w:pPr>
-          <w:hyperlink w:anchor="_Toc222128600" w:history="1">
+          <w:hyperlink w:anchor="_Toc222161054" w:history="1">
             <w:r>
               <w:rPr>
                 <w:rStyle w:val="Hyperlink"/>
@@ -1362,7 +1538,7 @@
                 <w:noProof/>
                 <w:webHidden/>
               </w:rPr>
-              <w:instrText xml:space="preserve"> PAGEREF _Toc222128600 \h </w:instrText>
+              <w:instrText xml:space="preserve"> PAGEREF _Toc222161054 \h </w:instrText>
             </w:r>
             <w:r>
               <w:rPr>
@@ -1405,7 +1581,7 @@
               <w14:ligatures w14:val="standardContextual"/>
             </w:rPr>
           </w:pPr>
-          <w:hyperlink w:anchor="_Toc222128601" w:history="1">
+          <w:hyperlink w:anchor="_Toc222161055" w:history="1">
             <w:r>
               <w:rPr>
                 <w:rStyle w:val="Hyperlink"/>
@@ -1450,7 +1626,7 @@
                 <w:noProof/>
                 <w:webHidden/>
               </w:rPr>
-              <w:instrText xml:space="preserve"> PAGEREF _Toc222128601 \h </w:instrText>
+              <w:instrText xml:space="preserve"> PAGEREF _Toc222161055 \h </w:instrText>
             </w:r>
             <w:r>
               <w:rPr>
@@ -1493,7 +1669,7 @@
               <w14:ligatures w14:val="standardContextual"/>
             </w:rPr>
           </w:pPr>
-          <w:hyperlink w:anchor="_Toc222128602" w:history="1">
+          <w:hyperlink w:anchor="_Toc222161056" w:history="1">
             <w:r>
               <w:rPr>
                 <w:rStyle w:val="Hyperlink"/>
@@ -1538,7 +1714,7 @@
                 <w:noProof/>
                 <w:webHidden/>
               </w:rPr>
-              <w:instrText xml:space="preserve"> PAGEREF _Toc222128602 \h </w:instrText>
+              <w:instrText xml:space="preserve"> PAGEREF _Toc222161056 \h </w:instrText>
             </w:r>
             <w:r>
               <w:rPr>
@@ -1558,7 +1734,7 @@
                 <w:noProof/>
                 <w:webHidden/>
               </w:rPr>
-              <w:t>7</w:t>
+              <w:t>8</w:t>
             </w:r>
             <w:r>
               <w:rPr>
@@ -1581,7 +1757,7 @@
               <w14:ligatures w14:val="standardContextual"/>
             </w:rPr>
           </w:pPr>
-          <w:hyperlink w:anchor="_Toc222128603" w:history="1">
+          <w:hyperlink w:anchor="_Toc222161057" w:history="1">
             <w:r>
               <w:rPr>
                 <w:rStyle w:val="Hyperlink"/>
@@ -1626,7 +1802,7 @@
                 <w:noProof/>
                 <w:webHidden/>
               </w:rPr>
-              <w:instrText xml:space="preserve"> PAGEREF _Toc222128603 \h </w:instrText>
+              <w:instrText xml:space="preserve"> PAGEREF _Toc222161057 \h </w:instrText>
             </w:r>
             <w:r>
               <w:rPr>
@@ -1669,7 +1845,7 @@
               <w14:ligatures w14:val="standardContextual"/>
             </w:rPr>
           </w:pPr>
-          <w:hyperlink w:anchor="_Toc222128604" w:history="1">
+          <w:hyperlink w:anchor="_Toc222161058" w:history="1">
             <w:r>
               <w:rPr>
                 <w:rStyle w:val="Hyperlink"/>
@@ -1714,7 +1890,7 @@
                 <w:noProof/>
                 <w:webHidden/>
               </w:rPr>
-              <w:instrText xml:space="preserve"> PAGEREF _Toc222128604 \h </w:instrText>
+              <w:instrText xml:space="preserve"> PAGEREF _Toc222161058 \h </w:instrText>
             </w:r>
             <w:r>
               <w:rPr>
@@ -1757,7 +1933,7 @@
               <w14:ligatures w14:val="standardContextual"/>
             </w:rPr>
           </w:pPr>
-          <w:hyperlink w:anchor="_Toc222128605" w:history="1">
+          <w:hyperlink w:anchor="_Toc222161059" w:history="1">
             <w:r>
               <w:rPr>
                 <w:rStyle w:val="Hyperlink"/>
@@ -1802,7 +1978,7 @@
                 <w:noProof/>
                 <w:webHidden/>
               </w:rPr>
-              <w:instrText xml:space="preserve"> PAGEREF _Toc222128605 \h </w:instrText>
+              <w:instrText xml:space="preserve"> PAGEREF _Toc222161059 \h </w:instrText>
             </w:r>
             <w:r>
               <w:rPr>
@@ -1845,7 +2021,7 @@
               <w14:ligatures w14:val="standardContextual"/>
             </w:rPr>
           </w:pPr>
-          <w:hyperlink w:anchor="_Toc222128606" w:history="1">
+          <w:hyperlink w:anchor="_Toc222161060" w:history="1">
             <w:r>
               <w:rPr>
                 <w:rStyle w:val="Hyperlink"/>
@@ -1890,7 +2066,7 @@
                 <w:noProof/>
                 <w:webHidden/>
               </w:rPr>
-              <w:instrText xml:space="preserve"> PAGEREF _Toc222128606 \h </w:instrText>
+              <w:instrText xml:space="preserve"> PAGEREF _Toc222161060 \h </w:instrText>
             </w:r>
             <w:r>
               <w:rPr>
@@ -1910,7 +2086,7 @@
                 <w:noProof/>
                 <w:webHidden/>
               </w:rPr>
-              <w:t>8</w:t>
+              <w:t>9</w:t>
             </w:r>
             <w:r>
               <w:rPr>
@@ -1933,7 +2109,7 @@
               <w14:ligatures w14:val="standardContextual"/>
             </w:rPr>
           </w:pPr>
-          <w:hyperlink w:anchor="_Toc222128607" w:history="1">
+          <w:hyperlink w:anchor="_Toc222161061" w:history="1">
             <w:r>
               <w:rPr>
                 <w:rStyle w:val="Hyperlink"/>
@@ -1978,7 +2154,7 @@
                 <w:noProof/>
                 <w:webHidden/>
               </w:rPr>
-              <w:instrText xml:space="preserve"> PAGEREF _Toc222128607 \h </w:instrText>
+              <w:instrText xml:space="preserve"> PAGEREF _Toc222161061 \h </w:instrText>
             </w:r>
             <w:r>
               <w:rPr>
@@ -2021,7 +2197,7 @@
               <w14:ligatures w14:val="standardContextual"/>
             </w:rPr>
           </w:pPr>
-          <w:hyperlink w:anchor="_Toc222128608" w:history="1">
+          <w:hyperlink w:anchor="_Toc222161062" w:history="1">
             <w:r>
               <w:rPr>
                 <w:rStyle w:val="Hyperlink"/>
@@ -2066,7 +2242,7 @@
                 <w:noProof/>
                 <w:webHidden/>
               </w:rPr>
-              <w:instrText xml:space="preserve"> PAGEREF _Toc222128608 \h </w:instrText>
+              <w:instrText xml:space="preserve"> PAGEREF _Toc222161062 \h </w:instrText>
             </w:r>
             <w:r>
               <w:rPr>
@@ -2109,7 +2285,7 @@
               <w14:ligatures w14:val="standardContextual"/>
             </w:rPr>
           </w:pPr>
-          <w:hyperlink w:anchor="_Toc222128609" w:history="1">
+          <w:hyperlink w:anchor="_Toc222161063" w:history="1">
             <w:r>
               <w:rPr>
                 <w:rStyle w:val="Hyperlink"/>
@@ -2154,7 +2330,7 @@
                 <w:noProof/>
                 <w:webHidden/>
               </w:rPr>
-              <w:instrText xml:space="preserve"> PAGEREF _Toc222128609 \h </w:instrText>
+              <w:instrText xml:space="preserve"> PAGEREF _Toc222161063 \h </w:instrText>
             </w:r>
             <w:r>
               <w:rPr>
@@ -2197,7 +2373,7 @@
               <w14:ligatures w14:val="standardContextual"/>
             </w:rPr>
           </w:pPr>
-          <w:hyperlink w:anchor="_Toc222128610" w:history="1">
+          <w:hyperlink w:anchor="_Toc222161064" w:history="1">
             <w:r>
               <w:rPr>
                 <w:rStyle w:val="Hyperlink"/>
@@ -2242,7 +2418,7 @@
                 <w:noProof/>
                 <w:webHidden/>
               </w:rPr>
-              <w:instrText xml:space="preserve"> PAGEREF _Toc222128610 \h </w:instrText>
+              <w:instrText xml:space="preserve"> PAGEREF _Toc222161064 \h </w:instrText>
             </w:r>
             <w:r>
               <w:rPr>
@@ -2285,7 +2461,7 @@
               <w14:ligatures w14:val="standardContextual"/>
             </w:rPr>
           </w:pPr>
-          <w:hyperlink w:anchor="_Toc222128611" w:history="1">
+          <w:hyperlink w:anchor="_Toc222161065" w:history="1">
             <w:r>
               <w:rPr>
                 <w:rStyle w:val="Hyperlink"/>
@@ -2330,7 +2506,7 @@
                 <w:noProof/>
                 <w:webHidden/>
               </w:rPr>
-              <w:instrText xml:space="preserve"> PAGEREF _Toc222128611 \h </w:instrText>
+              <w:instrText xml:space="preserve"> PAGEREF _Toc222161065 \h </w:instrText>
             </w:r>
             <w:r>
               <w:rPr>
@@ -2350,7 +2526,7 @@
                 <w:noProof/>
                 <w:webHidden/>
               </w:rPr>
-              <w:t>9</w:t>
+              <w:t>10</w:t>
             </w:r>
             <w:r>
               <w:rPr>
@@ -2373,7 +2549,7 @@
               <w14:ligatures w14:val="standardContextual"/>
             </w:rPr>
           </w:pPr>
-          <w:hyperlink w:anchor="_Toc222128612" w:history="1">
+          <w:hyperlink w:anchor="_Toc222161066" w:history="1">
             <w:r>
               <w:rPr>
                 <w:rStyle w:val="Hyperlink"/>
@@ -2418,7 +2594,7 @@
                 <w:noProof/>
                 <w:webHidden/>
               </w:rPr>
-              <w:instrText xml:space="preserve"> PAGEREF _Toc222128612 \h </w:instrText>
+              <w:instrText xml:space="preserve"> PAGEREF _Toc222161066 \h </w:instrText>
             </w:r>
             <w:r>
               <w:rPr>
@@ -2438,7 +2614,7 @@
                 <w:noProof/>
                 <w:webHidden/>
               </w:rPr>
-              <w:t>9</w:t>
+              <w:t>10</w:t>
             </w:r>
             <w:r>
               <w:rPr>
@@ -2461,7 +2637,7 @@
               <w14:ligatures w14:val="standardContextual"/>
             </w:rPr>
           </w:pPr>
-          <w:hyperlink w:anchor="_Toc222128613" w:history="1">
+          <w:hyperlink w:anchor="_Toc222161067" w:history="1">
             <w:r>
               <w:rPr>
                 <w:rStyle w:val="Hyperlink"/>
@@ -2506,7 +2682,7 @@
                 <w:noProof/>
                 <w:webHidden/>
               </w:rPr>
-              <w:instrText xml:space="preserve"> PAGEREF _Toc222128613 \h </w:instrText>
+              <w:instrText xml:space="preserve"> PAGEREF _Toc222161067 \h </w:instrText>
             </w:r>
             <w:r>
               <w:rPr>
@@ -2526,7 +2702,7 @@
                 <w:noProof/>
                 <w:webHidden/>
               </w:rPr>
-              <w:t>9</w:t>
+              <w:t>10</w:t>
             </w:r>
             <w:r>
               <w:rPr>
@@ -2549,7 +2725,7 @@
               <w14:ligatures w14:val="standardContextual"/>
             </w:rPr>
           </w:pPr>
-          <w:hyperlink w:anchor="_Toc222128614" w:history="1">
+          <w:hyperlink w:anchor="_Toc222161068" w:history="1">
             <w:r>
               <w:rPr>
                 <w:rStyle w:val="Hyperlink"/>
@@ -2594,7 +2770,7 @@
                 <w:noProof/>
                 <w:webHidden/>
               </w:rPr>
-              <w:instrText xml:space="preserve"> PAGEREF _Toc222128614 \h </w:instrText>
+              <w:instrText xml:space="preserve"> PAGEREF _Toc222161068 \h </w:instrText>
             </w:r>
             <w:r>
               <w:rPr>
@@ -2614,7 +2790,7 @@
                 <w:noProof/>
                 <w:webHidden/>
               </w:rPr>
-              <w:t>9</w:t>
+              <w:t>10</w:t>
             </w:r>
             <w:r>
               <w:rPr>
@@ -2638,7 +2814,7 @@
               <w14:ligatures w14:val="standardContextual"/>
             </w:rPr>
           </w:pPr>
-          <w:hyperlink w:anchor="_Toc222128615" w:history="1">
+          <w:hyperlink w:anchor="_Toc222161069" w:history="1">
             <w:r>
               <w:rPr>
                 <w:rStyle w:val="Hyperlink"/>
@@ -2684,7 +2860,7 @@
                 <w:noProof/>
                 <w:webHidden/>
               </w:rPr>
-              <w:instrText xml:space="preserve"> PAGEREF _Toc222128615 \h </w:instrText>
+              <w:instrText xml:space="preserve"> PAGEREF _Toc222161069 \h </w:instrText>
             </w:r>
             <w:r>
               <w:rPr>
@@ -2704,7 +2880,7 @@
                 <w:noProof/>
                 <w:webHidden/>
               </w:rPr>
-              <w:t>10</w:t>
+              <w:t>11</w:t>
             </w:r>
             <w:r>
               <w:rPr>
@@ -2727,7 +2903,7 @@
               <w14:ligatures w14:val="standardContextual"/>
             </w:rPr>
           </w:pPr>
-          <w:hyperlink w:anchor="_Toc222128616" w:history="1">
+          <w:hyperlink w:anchor="_Toc222161070" w:history="1">
             <w:r>
               <w:rPr>
                 <w:rStyle w:val="Hyperlink"/>
@@ -2772,7 +2948,7 @@
                 <w:noProof/>
                 <w:webHidden/>
               </w:rPr>
-              <w:instrText xml:space="preserve"> PAGEREF _Toc222128616 \h </w:instrText>
+              <w:instrText xml:space="preserve"> PAGEREF _Toc222161070 \h </w:instrText>
             </w:r>
             <w:r>
               <w:rPr>
@@ -2792,7 +2968,7 @@
                 <w:noProof/>
                 <w:webHidden/>
               </w:rPr>
-              <w:t>10</w:t>
+              <w:t>11</w:t>
             </w:r>
             <w:r>
               <w:rPr>
@@ -2815,7 +2991,7 @@
               <w14:ligatures w14:val="standardContextual"/>
             </w:rPr>
           </w:pPr>
-          <w:hyperlink w:anchor="_Toc222128617" w:history="1">
+          <w:hyperlink w:anchor="_Toc222161071" w:history="1">
             <w:r>
               <w:rPr>
                 <w:rStyle w:val="Hyperlink"/>
@@ -2860,7 +3036,7 @@
                 <w:noProof/>
                 <w:webHidden/>
               </w:rPr>
-              <w:instrText xml:space="preserve"> PAGEREF _Toc222128617 \h </w:instrText>
+              <w:instrText xml:space="preserve"> PAGEREF _Toc222161071 \h </w:instrText>
             </w:r>
             <w:r>
               <w:rPr>
@@ -2880,7 +3056,7 @@
                 <w:noProof/>
                 <w:webHidden/>
               </w:rPr>
-              <w:t>10</w:t>
+              <w:t>11</w:t>
             </w:r>
             <w:r>
               <w:rPr>
@@ -2903,7 +3079,7 @@
               <w14:ligatures w14:val="standardContextual"/>
             </w:rPr>
           </w:pPr>
-          <w:hyperlink w:anchor="_Toc222128618" w:history="1">
+          <w:hyperlink w:anchor="_Toc222161072" w:history="1">
             <w:r>
               <w:rPr>
                 <w:rStyle w:val="Hyperlink"/>
@@ -2948,7 +3124,7 @@
                 <w:noProof/>
                 <w:webHidden/>
               </w:rPr>
-              <w:instrText xml:space="preserve"> PAGEREF _Toc222128618 \h </w:instrText>
+              <w:instrText xml:space="preserve"> PAGEREF _Toc222161072 \h </w:instrText>
             </w:r>
             <w:r>
               <w:rPr>
@@ -2968,7 +3144,7 @@
                 <w:noProof/>
                 <w:webHidden/>
               </w:rPr>
-              <w:t>10</w:t>
+              <w:t>11</w:t>
             </w:r>
             <w:r>
               <w:rPr>
@@ -2991,7 +3167,7 @@
               <w14:ligatures w14:val="standardContextual"/>
             </w:rPr>
           </w:pPr>
-          <w:hyperlink w:anchor="_Toc222128619" w:history="1">
+          <w:hyperlink w:anchor="_Toc222161073" w:history="1">
             <w:r>
               <w:rPr>
                 <w:rStyle w:val="Hyperlink"/>
@@ -3036,7 +3212,7 @@
                 <w:noProof/>
                 <w:webHidden/>
               </w:rPr>
-              <w:instrText xml:space="preserve"> PAGEREF _Toc222128619 \h </w:instrText>
+              <w:instrText xml:space="preserve"> PAGEREF _Toc222161073 \h </w:instrText>
             </w:r>
             <w:r>
               <w:rPr>
@@ -3056,7 +3232,7 @@
                 <w:noProof/>
                 <w:webHidden/>
               </w:rPr>
-              <w:t>10</w:t>
+              <w:t>11</w:t>
             </w:r>
             <w:r>
               <w:rPr>
@@ -3079,7 +3255,7 @@
               <w14:ligatures w14:val="standardContextual"/>
             </w:rPr>
           </w:pPr>
-          <w:hyperlink w:anchor="_Toc222128620" w:history="1">
+          <w:hyperlink w:anchor="_Toc222161074" w:history="1">
             <w:r>
               <w:rPr>
                 <w:rStyle w:val="Hyperlink"/>
@@ -3124,7 +3300,7 @@
                 <w:noProof/>
                 <w:webHidden/>
               </w:rPr>
-              <w:instrText xml:space="preserve"> PAGEREF _Toc222128620 \h </w:instrText>
+              <w:instrText xml:space="preserve"> PAGEREF _Toc222161074 \h </w:instrText>
             </w:r>
             <w:r>
               <w:rPr>
@@ -3144,7 +3320,7 @@
                 <w:noProof/>
                 <w:webHidden/>
               </w:rPr>
-              <w:t>10</w:t>
+              <w:t>11</w:t>
             </w:r>
             <w:r>
               <w:rPr>
@@ -3167,7 +3343,7 @@
               <w14:ligatures w14:val="standardContextual"/>
             </w:rPr>
           </w:pPr>
-          <w:hyperlink w:anchor="_Toc222128621" w:history="1">
+          <w:hyperlink w:anchor="_Toc222161075" w:history="1">
             <w:r>
               <w:rPr>
                 <w:rStyle w:val="Hyperlink"/>
@@ -3212,7 +3388,7 @@
                 <w:noProof/>
                 <w:webHidden/>
               </w:rPr>
-              <w:instrText xml:space="preserve"> PAGEREF _Toc222128621 \h </w:instrText>
+              <w:instrText xml:space="preserve"> PAGEREF _Toc222161075 \h </w:instrText>
             </w:r>
             <w:r>
               <w:rPr>
@@ -3232,7 +3408,7 @@
                 <w:noProof/>
                 <w:webHidden/>
               </w:rPr>
-              <w:t>11</w:t>
+              <w:t>12</w:t>
             </w:r>
             <w:r>
               <w:rPr>
@@ -3255,7 +3431,7 @@
               <w14:ligatures w14:val="standardContextual"/>
             </w:rPr>
           </w:pPr>
-          <w:hyperlink w:anchor="_Toc222128622" w:history="1">
+          <w:hyperlink w:anchor="_Toc222161076" w:history="1">
             <w:r>
               <w:rPr>
                 <w:rStyle w:val="Hyperlink"/>
@@ -3300,7 +3476,7 @@
                 <w:noProof/>
                 <w:webHidden/>
               </w:rPr>
-              <w:instrText xml:space="preserve"> PAGEREF _Toc222128622 \h </w:instrText>
+              <w:instrText xml:space="preserve"> PAGEREF _Toc222161076 \h </w:instrText>
             </w:r>
             <w:r>
               <w:rPr>
@@ -3320,7 +3496,7 @@
                 <w:noProof/>
                 <w:webHidden/>
               </w:rPr>
-              <w:t>11</w:t>
+              <w:t>12</w:t>
             </w:r>
             <w:r>
               <w:rPr>
@@ -3343,7 +3519,7 @@
               <w14:ligatures w14:val="standardContextual"/>
             </w:rPr>
           </w:pPr>
-          <w:hyperlink w:anchor="_Toc222128623" w:history="1">
+          <w:hyperlink w:anchor="_Toc222161077" w:history="1">
             <w:r>
               <w:rPr>
                 <w:rStyle w:val="Hyperlink"/>
@@ -3388,7 +3564,7 @@
                 <w:noProof/>
                 <w:webHidden/>
               </w:rPr>
-              <w:instrText xml:space="preserve"> PAGEREF _Toc222128623 \h </w:instrText>
+              <w:instrText xml:space="preserve"> PAGEREF _Toc222161077 \h </w:instrText>
             </w:r>
             <w:r>
               <w:rPr>
@@ -3408,7 +3584,7 @@
                 <w:noProof/>
                 <w:webHidden/>
               </w:rPr>
-              <w:t>12</w:t>
+              <w:t>13</w:t>
             </w:r>
             <w:r>
               <w:rPr>
@@ -3431,7 +3607,7 @@
               <w14:ligatures w14:val="standardContextual"/>
             </w:rPr>
           </w:pPr>
-          <w:hyperlink w:anchor="_Toc222128624" w:history="1">
+          <w:hyperlink w:anchor="_Toc222161078" w:history="1">
             <w:r>
               <w:rPr>
                 <w:rStyle w:val="Hyperlink"/>
@@ -3476,7 +3652,7 @@
                 <w:noProof/>
                 <w:webHidden/>
               </w:rPr>
-              <w:instrText xml:space="preserve"> PAGEREF _Toc222128624 \h </w:instrText>
+              <w:instrText xml:space="preserve"> PAGEREF _Toc222161078 \h </w:instrText>
             </w:r>
             <w:r>
               <w:rPr>
@@ -3496,7 +3672,623 @@
                 <w:noProof/>
                 <w:webHidden/>
               </w:rPr>
-              <w:t>12</w:t>
+              <w:t>13</w:t>
+            </w:r>
+            <w:r>
+              <w:rPr>
+                <w:noProof/>
+                <w:webHidden/>
+              </w:rPr>
+              <w:fldChar w:fldCharType="end"/>
+            </w:r>
+          </w:hyperlink>
+        </w:p>
+        <w:p>
+          <w:pPr>
+            <w:pStyle w:val="TOC2"/>
+            <w:rPr>
+              <w:rFonts w:asciiTheme="minorHAnsi" w:eastAsiaTheme="minorEastAsia" w:hAnsiTheme="minorHAnsi" w:cstheme="minorBidi"/>
+              <w:noProof/>
+              <w:kern w:val="2"/>
+              <w:sz w:val="24"/>
+              <w:szCs w:val="24"/>
+              <w14:ligatures w14:val="standardContextual"/>
+            </w:rPr>
+          </w:pPr>
+          <w:hyperlink w:anchor="_Toc222161079" w:history="1">
+            <w:r>
+              <w:rPr>
+                <w:rStyle w:val="Hyperlink"/>
+                <w:noProof/>
+              </w:rPr>
+              <w:t>4.4</w:t>
+            </w:r>
+            <w:r>
+              <w:rPr>
+                <w:rFonts w:asciiTheme="minorHAnsi" w:eastAsiaTheme="minorEastAsia" w:hAnsiTheme="minorHAnsi" w:cstheme="minorBidi"/>
+                <w:noProof/>
+                <w:kern w:val="2"/>
+                <w:sz w:val="24"/>
+                <w:szCs w:val="24"/>
+                <w14:ligatures w14:val="standardContextual"/>
+              </w:rPr>
+              <w:tab/>
+            </w:r>
+            <w:r>
+              <w:rPr>
+                <w:rStyle w:val="Hyperlink"/>
+                <w:noProof/>
+              </w:rPr>
+              <w:t>Detailed check execution order and gating rules</w:t>
+            </w:r>
+            <w:r>
+              <w:rPr>
+                <w:noProof/>
+                <w:webHidden/>
+              </w:rPr>
+              <w:tab/>
+            </w:r>
+            <w:r>
+              <w:rPr>
+                <w:noProof/>
+                <w:webHidden/>
+              </w:rPr>
+              <w:fldChar w:fldCharType="begin"/>
+            </w:r>
+            <w:r>
+              <w:rPr>
+                <w:noProof/>
+                <w:webHidden/>
+              </w:rPr>
+              <w:instrText xml:space="preserve"> PAGEREF _Toc222161079 \h </w:instrText>
+            </w:r>
+            <w:r>
+              <w:rPr>
+                <w:noProof/>
+                <w:webHidden/>
+              </w:rPr>
+            </w:r>
+            <w:r>
+              <w:rPr>
+                <w:noProof/>
+                <w:webHidden/>
+              </w:rPr>
+              <w:fldChar w:fldCharType="separate"/>
+            </w:r>
+            <w:r>
+              <w:rPr>
+                <w:noProof/>
+                <w:webHidden/>
+              </w:rPr>
+              <w:t>13</w:t>
+            </w:r>
+            <w:r>
+              <w:rPr>
+                <w:noProof/>
+                <w:webHidden/>
+              </w:rPr>
+              <w:fldChar w:fldCharType="end"/>
+            </w:r>
+          </w:hyperlink>
+        </w:p>
+        <w:p>
+          <w:pPr>
+            <w:pStyle w:val="TOC2"/>
+            <w:rPr>
+              <w:rFonts w:asciiTheme="minorHAnsi" w:eastAsiaTheme="minorEastAsia" w:hAnsiTheme="minorHAnsi" w:cstheme="minorBidi"/>
+              <w:noProof/>
+              <w:kern w:val="2"/>
+              <w:sz w:val="24"/>
+              <w:szCs w:val="24"/>
+              <w14:ligatures w14:val="standardContextual"/>
+            </w:rPr>
+          </w:pPr>
+          <w:hyperlink w:anchor="_Toc222161080" w:history="1">
+            <w:r>
+              <w:rPr>
+                <w:rStyle w:val="Hyperlink"/>
+                <w:noProof/>
+              </w:rPr>
+              <w:t>4.5</w:t>
+            </w:r>
+            <w:r>
+              <w:rPr>
+                <w:rFonts w:asciiTheme="minorHAnsi" w:eastAsiaTheme="minorEastAsia" w:hAnsiTheme="minorHAnsi" w:cstheme="minorBidi"/>
+                <w:noProof/>
+                <w:kern w:val="2"/>
+                <w:sz w:val="24"/>
+                <w:szCs w:val="24"/>
+                <w14:ligatures w14:val="standardContextual"/>
+              </w:rPr>
+              <w:tab/>
+            </w:r>
+            <w:r>
+              <w:rPr>
+                <w:rStyle w:val="Hyperlink"/>
+                <w:noProof/>
+              </w:rPr>
+              <w:t>Additional columns injected into parsed MO sheets</w:t>
+            </w:r>
+            <w:r>
+              <w:rPr>
+                <w:noProof/>
+                <w:webHidden/>
+              </w:rPr>
+              <w:tab/>
+            </w:r>
+            <w:r>
+              <w:rPr>
+                <w:noProof/>
+                <w:webHidden/>
+              </w:rPr>
+              <w:fldChar w:fldCharType="begin"/>
+            </w:r>
+            <w:r>
+              <w:rPr>
+                <w:noProof/>
+                <w:webHidden/>
+              </w:rPr>
+              <w:instrText xml:space="preserve"> PAGEREF _Toc222161080 \h </w:instrText>
+            </w:r>
+            <w:r>
+              <w:rPr>
+                <w:noProof/>
+                <w:webHidden/>
+              </w:rPr>
+            </w:r>
+            <w:r>
+              <w:rPr>
+                <w:noProof/>
+                <w:webHidden/>
+              </w:rPr>
+              <w:fldChar w:fldCharType="separate"/>
+            </w:r>
+            <w:r>
+              <w:rPr>
+                <w:noProof/>
+                <w:webHidden/>
+              </w:rPr>
+              <w:t>14</w:t>
+            </w:r>
+            <w:r>
+              <w:rPr>
+                <w:noProof/>
+                <w:webHidden/>
+              </w:rPr>
+              <w:fldChar w:fldCharType="end"/>
+            </w:r>
+          </w:hyperlink>
+        </w:p>
+        <w:p>
+          <w:pPr>
+            <w:pStyle w:val="TOC3"/>
+            <w:rPr>
+              <w:rFonts w:asciiTheme="minorHAnsi" w:eastAsiaTheme="minorEastAsia" w:hAnsiTheme="minorHAnsi" w:cstheme="minorBidi"/>
+              <w:noProof/>
+              <w:kern w:val="2"/>
+              <w:sz w:val="24"/>
+              <w:szCs w:val="24"/>
+              <w14:ligatures w14:val="standardContextual"/>
+            </w:rPr>
+          </w:pPr>
+          <w:hyperlink w:anchor="_Toc222161081" w:history="1">
+            <w:r>
+              <w:rPr>
+                <w:rStyle w:val="Hyperlink"/>
+                <w:noProof/>
+              </w:rPr>
+              <w:t>4.5.1</w:t>
+            </w:r>
+            <w:r>
+              <w:rPr>
+                <w:rFonts w:asciiTheme="minorHAnsi" w:eastAsiaTheme="minorEastAsia" w:hAnsiTheme="minorHAnsi" w:cstheme="minorBidi"/>
+                <w:noProof/>
+                <w:kern w:val="2"/>
+                <w:sz w:val="24"/>
+                <w:szCs w:val="24"/>
+                <w14:ligatures w14:val="standardContextual"/>
+              </w:rPr>
+              <w:tab/>
+            </w:r>
+            <w:r>
+              <w:rPr>
+                <w:rStyle w:val="Hyperlink"/>
+                <w:noProof/>
+              </w:rPr>
+              <w:t>"MeContext" enrichment (main planning helper)</w:t>
+            </w:r>
+            <w:r>
+              <w:rPr>
+                <w:noProof/>
+                <w:webHidden/>
+              </w:rPr>
+              <w:tab/>
+            </w:r>
+            <w:r>
+              <w:rPr>
+                <w:noProof/>
+                <w:webHidden/>
+              </w:rPr>
+              <w:fldChar w:fldCharType="begin"/>
+            </w:r>
+            <w:r>
+              <w:rPr>
+                <w:noProof/>
+                <w:webHidden/>
+              </w:rPr>
+              <w:instrText xml:space="preserve"> PAGEREF _Toc222161081 \h </w:instrText>
+            </w:r>
+            <w:r>
+              <w:rPr>
+                <w:noProof/>
+                <w:webHidden/>
+              </w:rPr>
+            </w:r>
+            <w:r>
+              <w:rPr>
+                <w:noProof/>
+                <w:webHidden/>
+              </w:rPr>
+              <w:fldChar w:fldCharType="separate"/>
+            </w:r>
+            <w:r>
+              <w:rPr>
+                <w:noProof/>
+                <w:webHidden/>
+              </w:rPr>
+              <w:t>14</w:t>
+            </w:r>
+            <w:r>
+              <w:rPr>
+                <w:noProof/>
+                <w:webHidden/>
+              </w:rPr>
+              <w:fldChar w:fldCharType="end"/>
+            </w:r>
+          </w:hyperlink>
+        </w:p>
+        <w:p>
+          <w:pPr>
+            <w:pStyle w:val="TOC3"/>
+            <w:rPr>
+              <w:rFonts w:asciiTheme="minorHAnsi" w:eastAsiaTheme="minorEastAsia" w:hAnsiTheme="minorHAnsi" w:cstheme="minorBidi"/>
+              <w:noProof/>
+              <w:kern w:val="2"/>
+              <w:sz w:val="24"/>
+              <w:szCs w:val="24"/>
+              <w14:ligatures w14:val="standardContextual"/>
+            </w:rPr>
+          </w:pPr>
+          <w:hyperlink w:anchor="_Toc222161082" w:history="1">
+            <w:r>
+              <w:rPr>
+                <w:rStyle w:val="Hyperlink"/>
+                <w:noProof/>
+              </w:rPr>
+              <w:t>4.5.2</w:t>
+            </w:r>
+            <w:r>
+              <w:rPr>
+                <w:rFonts w:asciiTheme="minorHAnsi" w:eastAsiaTheme="minorEastAsia" w:hAnsiTheme="minorHAnsi" w:cstheme="minorBidi"/>
+                <w:noProof/>
+                <w:kern w:val="2"/>
+                <w:sz w:val="24"/>
+                <w:szCs w:val="24"/>
+                <w14:ligatures w14:val="standardContextual"/>
+              </w:rPr>
+              <w:tab/>
+            </w:r>
+            <w:r>
+              <w:rPr>
+                <w:rStyle w:val="Hyperlink"/>
+                <w:noProof/>
+              </w:rPr>
+              <w:t>"NRCellRelation" and "GUtranCellRelation" enrichment</w:t>
+            </w:r>
+            <w:r>
+              <w:rPr>
+                <w:noProof/>
+                <w:webHidden/>
+              </w:rPr>
+              <w:tab/>
+            </w:r>
+            <w:r>
+              <w:rPr>
+                <w:noProof/>
+                <w:webHidden/>
+              </w:rPr>
+              <w:fldChar w:fldCharType="begin"/>
+            </w:r>
+            <w:r>
+              <w:rPr>
+                <w:noProof/>
+                <w:webHidden/>
+              </w:rPr>
+              <w:instrText xml:space="preserve"> PAGEREF _Toc222161082 \h </w:instrText>
+            </w:r>
+            <w:r>
+              <w:rPr>
+                <w:noProof/>
+                <w:webHidden/>
+              </w:rPr>
+            </w:r>
+            <w:r>
+              <w:rPr>
+                <w:noProof/>
+                <w:webHidden/>
+              </w:rPr>
+              <w:fldChar w:fldCharType="separate"/>
+            </w:r>
+            <w:r>
+              <w:rPr>
+                <w:noProof/>
+                <w:webHidden/>
+              </w:rPr>
+              <w:t>15</w:t>
+            </w:r>
+            <w:r>
+              <w:rPr>
+                <w:noProof/>
+                <w:webHidden/>
+              </w:rPr>
+              <w:fldChar w:fldCharType="end"/>
+            </w:r>
+          </w:hyperlink>
+        </w:p>
+        <w:p>
+          <w:pPr>
+            <w:pStyle w:val="TOC3"/>
+            <w:rPr>
+              <w:rFonts w:asciiTheme="minorHAnsi" w:eastAsiaTheme="minorEastAsia" w:hAnsiTheme="minorHAnsi" w:cstheme="minorBidi"/>
+              <w:noProof/>
+              <w:kern w:val="2"/>
+              <w:sz w:val="24"/>
+              <w:szCs w:val="24"/>
+              <w14:ligatures w14:val="standardContextual"/>
+            </w:rPr>
+          </w:pPr>
+          <w:hyperlink w:anchor="_Toc222161083" w:history="1">
+            <w:r>
+              <w:rPr>
+                <w:rStyle w:val="Hyperlink"/>
+                <w:noProof/>
+              </w:rPr>
+              <w:t>4.5.3</w:t>
+            </w:r>
+            <w:r>
+              <w:rPr>
+                <w:rFonts w:asciiTheme="minorHAnsi" w:eastAsiaTheme="minorEastAsia" w:hAnsiTheme="minorHAnsi" w:cstheme="minorBidi"/>
+                <w:noProof/>
+                <w:kern w:val="2"/>
+                <w:sz w:val="24"/>
+                <w:szCs w:val="24"/>
+                <w14:ligatures w14:val="standardContextual"/>
+              </w:rPr>
+              <w:tab/>
+            </w:r>
+            <w:r>
+              <w:rPr>
+                <w:rStyle w:val="Hyperlink"/>
+                <w:noProof/>
+              </w:rPr>
+              <w:t>"ExternalNRCellCU" and "ExternalGUtranCell" enrichment</w:t>
+            </w:r>
+            <w:r>
+              <w:rPr>
+                <w:noProof/>
+                <w:webHidden/>
+              </w:rPr>
+              <w:tab/>
+            </w:r>
+            <w:r>
+              <w:rPr>
+                <w:noProof/>
+                <w:webHidden/>
+              </w:rPr>
+              <w:fldChar w:fldCharType="begin"/>
+            </w:r>
+            <w:r>
+              <w:rPr>
+                <w:noProof/>
+                <w:webHidden/>
+              </w:rPr>
+              <w:instrText xml:space="preserve"> PAGEREF _Toc222161083 \h </w:instrText>
+            </w:r>
+            <w:r>
+              <w:rPr>
+                <w:noProof/>
+                <w:webHidden/>
+              </w:rPr>
+            </w:r>
+            <w:r>
+              <w:rPr>
+                <w:noProof/>
+                <w:webHidden/>
+              </w:rPr>
+              <w:fldChar w:fldCharType="separate"/>
+            </w:r>
+            <w:r>
+              <w:rPr>
+                <w:noProof/>
+                <w:webHidden/>
+              </w:rPr>
+              <w:t>15</w:t>
+            </w:r>
+            <w:r>
+              <w:rPr>
+                <w:noProof/>
+                <w:webHidden/>
+              </w:rPr>
+              <w:fldChar w:fldCharType="end"/>
+            </w:r>
+          </w:hyperlink>
+        </w:p>
+        <w:p>
+          <w:pPr>
+            <w:pStyle w:val="TOC3"/>
+            <w:rPr>
+              <w:rFonts w:asciiTheme="minorHAnsi" w:eastAsiaTheme="minorEastAsia" w:hAnsiTheme="minorHAnsi" w:cstheme="minorBidi"/>
+              <w:noProof/>
+              <w:kern w:val="2"/>
+              <w:sz w:val="24"/>
+              <w:szCs w:val="24"/>
+              <w14:ligatures w14:val="standardContextual"/>
+            </w:rPr>
+          </w:pPr>
+          <w:hyperlink w:anchor="_Toc222161084" w:history="1">
+            <w:r>
+              <w:rPr>
+                <w:rStyle w:val="Hyperlink"/>
+                <w:noProof/>
+              </w:rPr>
+              <w:t>4.5.4</w:t>
+            </w:r>
+            <w:r>
+              <w:rPr>
+                <w:rFonts w:asciiTheme="minorHAnsi" w:eastAsiaTheme="minorEastAsia" w:hAnsiTheme="minorHAnsi" w:cstheme="minorBidi"/>
+                <w:noProof/>
+                <w:kern w:val="2"/>
+                <w:sz w:val="24"/>
+                <w:szCs w:val="24"/>
+                <w14:ligatures w14:val="standardContextual"/>
+              </w:rPr>
+              <w:tab/>
+            </w:r>
+            <w:r>
+              <w:rPr>
+                <w:rStyle w:val="Hyperlink"/>
+                <w:noProof/>
+              </w:rPr>
+              <w:t>"TermPointToGNodeB" / "TermPointToGNB" enrichment</w:t>
+            </w:r>
+            <w:r>
+              <w:rPr>
+                <w:noProof/>
+                <w:webHidden/>
+              </w:rPr>
+              <w:tab/>
+            </w:r>
+            <w:r>
+              <w:rPr>
+                <w:noProof/>
+                <w:webHidden/>
+              </w:rPr>
+              <w:fldChar w:fldCharType="begin"/>
+            </w:r>
+            <w:r>
+              <w:rPr>
+                <w:noProof/>
+                <w:webHidden/>
+              </w:rPr>
+              <w:instrText xml:space="preserve"> PAGEREF _Toc222161084 \h </w:instrText>
+            </w:r>
+            <w:r>
+              <w:rPr>
+                <w:noProof/>
+                <w:webHidden/>
+              </w:rPr>
+            </w:r>
+            <w:r>
+              <w:rPr>
+                <w:noProof/>
+                <w:webHidden/>
+              </w:rPr>
+              <w:fldChar w:fldCharType="separate"/>
+            </w:r>
+            <w:r>
+              <w:rPr>
+                <w:noProof/>
+                <w:webHidden/>
+              </w:rPr>
+              <w:t>15</w:t>
+            </w:r>
+            <w:r>
+              <w:rPr>
+                <w:noProof/>
+                <w:webHidden/>
+              </w:rPr>
+              <w:fldChar w:fldCharType="end"/>
+            </w:r>
+          </w:hyperlink>
+        </w:p>
+        <w:p>
+          <w:pPr>
+            <w:pStyle w:val="TOC2"/>
+            <w:rPr>
+              <w:rFonts w:asciiTheme="minorHAnsi" w:eastAsiaTheme="minorEastAsia" w:hAnsiTheme="minorHAnsi" w:cstheme="minorBidi"/>
+              <w:noProof/>
+              <w:kern w:val="2"/>
+              <w:sz w:val="24"/>
+              <w:szCs w:val="24"/>
+              <w14:ligatures w14:val="standardContextual"/>
+            </w:rPr>
+          </w:pPr>
+          <w:hyperlink w:anchor="_Toc222161085" w:history="1">
+            <w:r>
+              <w:rPr>
+                <w:rStyle w:val="Hyperlink"/>
+                <w:noProof/>
+              </w:rPr>
+              <w:t>4.6</w:t>
+            </w:r>
+            <w:r>
+              <w:rPr>
+                <w:rFonts w:asciiTheme="minorHAnsi" w:eastAsiaTheme="minorEastAsia" w:hAnsiTheme="minorHAnsi" w:cstheme="minorBidi"/>
+                <w:noProof/>
+                <w:kern w:val="2"/>
+                <w:sz w:val="24"/>
+                <w:szCs w:val="24"/>
+                <w14:ligatures w14:val="standardContextual"/>
+              </w:rPr>
+              <w:tab/>
+            </w:r>
+            <w:r>
+              <w:rPr>
+                <w:rStyle w:val="Hyperlink"/>
+                <w:noProof/>
+              </w:rPr>
+              <w:t>Key SummaryAudit checks by source table (implementation-level)</w:t>
+            </w:r>
+            <w:r>
+              <w:rPr>
+                <w:noProof/>
+                <w:webHidden/>
+              </w:rPr>
+              <w:tab/>
+            </w:r>
+            <w:r>
+              <w:rPr>
+                <w:noProof/>
+                <w:webHidden/>
+              </w:rPr>
+              <w:fldChar w:fldCharType="begin"/>
+            </w:r>
+            <w:r>
+              <w:rPr>
+                <w:noProof/>
+                <w:webHidden/>
+              </w:rPr>
+              <w:instrText xml:space="preserve"> PAGEREF _Toc222161085 \h </w:instrText>
+            </w:r>
+            <w:r>
+              <w:rPr>
+                <w:noProof/>
+                <w:webHidden/>
+              </w:rPr>
+            </w:r>
+            <w:r>
+              <w:rPr>
+                <w:noProof/>
+                <w:webHidden/>
+              </w:rPr>
+              <w:fldChar w:fldCharType="separate"/>
+            </w:r>
+            <w:r>
+              <w:rPr>
+                <w:noProof/>
+                <w:webHidden/>
+              </w:rPr>
+              <w:t>15</w:t>
             </w:r>
             <w:r>
               <w:rPr>
@@ -3520,7 +4312,7 @@
               <w14:ligatures w14:val="standardContextual"/>
             </w:rPr>
           </w:pPr>
-          <w:hyperlink w:anchor="_Toc222128625" w:history="1">
+          <w:hyperlink w:anchor="_Toc222161086" w:history="1">
             <w:r>
               <w:rPr>
                 <w:rStyle w:val="Hyperlink"/>
@@ -3566,7 +4358,7 @@
                 <w:noProof/>
                 <w:webHidden/>
               </w:rPr>
-              <w:instrText xml:space="preserve"> PAGEREF _Toc222128625 \h </w:instrText>
+              <w:instrText xml:space="preserve"> PAGEREF _Toc222161086 \h </w:instrText>
             </w:r>
             <w:r>
               <w:rPr>
@@ -3586,7 +4378,7 @@
                 <w:noProof/>
                 <w:webHidden/>
               </w:rPr>
-              <w:t>13</w:t>
+              <w:t>18</w:t>
             </w:r>
             <w:r>
               <w:rPr>
@@ -3609,7 +4401,7 @@
               <w14:ligatures w14:val="standardContextual"/>
             </w:rPr>
           </w:pPr>
-          <w:hyperlink w:anchor="_Toc222128626" w:history="1">
+          <w:hyperlink w:anchor="_Toc222161087" w:history="1">
             <w:r>
               <w:rPr>
                 <w:rStyle w:val="Hyperlink"/>
@@ -3654,7 +4446,7 @@
                 <w:noProof/>
                 <w:webHidden/>
               </w:rPr>
-              <w:instrText xml:space="preserve"> PAGEREF _Toc222128626 \h </w:instrText>
+              <w:instrText xml:space="preserve"> PAGEREF _Toc222161087 \h </w:instrText>
             </w:r>
             <w:r>
               <w:rPr>
@@ -3674,7 +4466,7 @@
                 <w:noProof/>
                 <w:webHidden/>
               </w:rPr>
-              <w:t>13</w:t>
+              <w:t>18</w:t>
             </w:r>
             <w:r>
               <w:rPr>
@@ -3697,7 +4489,7 @@
               <w14:ligatures w14:val="standardContextual"/>
             </w:rPr>
           </w:pPr>
-          <w:hyperlink w:anchor="_Toc222128627" w:history="1">
+          <w:hyperlink w:anchor="_Toc222161088" w:history="1">
             <w:r>
               <w:rPr>
                 <w:rStyle w:val="Hyperlink"/>
@@ -3742,7 +4534,7 @@
                 <w:noProof/>
                 <w:webHidden/>
               </w:rPr>
-              <w:instrText xml:space="preserve"> PAGEREF _Toc222128627 \h </w:instrText>
+              <w:instrText xml:space="preserve"> PAGEREF _Toc222161088 \h </w:instrText>
             </w:r>
             <w:r>
               <w:rPr>
@@ -3762,7 +4554,7 @@
                 <w:noProof/>
                 <w:webHidden/>
               </w:rPr>
-              <w:t>13</w:t>
+              <w:t>18</w:t>
             </w:r>
             <w:r>
               <w:rPr>
@@ -3785,7 +4577,7 @@
               <w14:ligatures w14:val="standardContextual"/>
             </w:rPr>
           </w:pPr>
-          <w:hyperlink w:anchor="_Toc222128628" w:history="1">
+          <w:hyperlink w:anchor="_Toc222161089" w:history="1">
             <w:r>
               <w:rPr>
                 <w:rStyle w:val="Hyperlink"/>
@@ -3830,7 +4622,7 @@
                 <w:noProof/>
                 <w:webHidden/>
               </w:rPr>
-              <w:instrText xml:space="preserve"> PAGEREF _Toc222128628 \h </w:instrText>
+              <w:instrText xml:space="preserve"> PAGEREF _Toc222161089 \h </w:instrText>
             </w:r>
             <w:r>
               <w:rPr>
@@ -3850,7 +4642,7 @@
                 <w:noProof/>
                 <w:webHidden/>
               </w:rPr>
-              <w:t>13</w:t>
+              <w:t>18</w:t>
             </w:r>
             <w:r>
               <w:rPr>
@@ -3873,7 +4665,7 @@
               <w14:ligatures w14:val="standardContextual"/>
             </w:rPr>
           </w:pPr>
-          <w:hyperlink w:anchor="_Toc222128629" w:history="1">
+          <w:hyperlink w:anchor="_Toc222161090" w:history="1">
             <w:r>
               <w:rPr>
                 <w:rStyle w:val="Hyperlink"/>
@@ -3918,7 +4710,7 @@
                 <w:noProof/>
                 <w:webHidden/>
               </w:rPr>
-              <w:instrText xml:space="preserve"> PAGEREF _Toc222128629 \h </w:instrText>
+              <w:instrText xml:space="preserve"> PAGEREF _Toc222161090 \h </w:instrText>
             </w:r>
             <w:r>
               <w:rPr>
@@ -3938,7 +4730,7 @@
                 <w:noProof/>
                 <w:webHidden/>
               </w:rPr>
-              <w:t>13</w:t>
+              <w:t>18</w:t>
             </w:r>
             <w:r>
               <w:rPr>
@@ -3961,7 +4753,7 @@
               <w14:ligatures w14:val="standardContextual"/>
             </w:rPr>
           </w:pPr>
-          <w:hyperlink w:anchor="_Toc222128630" w:history="1">
+          <w:hyperlink w:anchor="_Toc222161091" w:history="1">
             <w:r>
               <w:rPr>
                 <w:rStyle w:val="Hyperlink"/>
@@ -4006,7 +4798,7 @@
                 <w:noProof/>
                 <w:webHidden/>
               </w:rPr>
-              <w:instrText xml:space="preserve"> PAGEREF _Toc222128630 \h </w:instrText>
+              <w:instrText xml:space="preserve"> PAGEREF _Toc222161091 \h </w:instrText>
             </w:r>
             <w:r>
               <w:rPr>
@@ -4026,7 +4818,7 @@
                 <w:noProof/>
                 <w:webHidden/>
               </w:rPr>
-              <w:t>14</w:t>
+              <w:t>19</w:t>
             </w:r>
             <w:r>
               <w:rPr>
@@ -4050,7 +4842,7 @@
               <w14:ligatures w14:val="standardContextual"/>
             </w:rPr>
           </w:pPr>
-          <w:hyperlink w:anchor="_Toc222128631" w:history="1">
+          <w:hyperlink w:anchor="_Toc222161092" w:history="1">
             <w:r>
               <w:rPr>
                 <w:rStyle w:val="Hyperlink"/>
@@ -4096,7 +4888,7 @@
                 <w:noProof/>
                 <w:webHidden/>
               </w:rPr>
-              <w:instrText xml:space="preserve"> PAGEREF _Toc222128631 \h </w:instrText>
+              <w:instrText xml:space="preserve"> PAGEREF _Toc222161092 \h </w:instrText>
             </w:r>
             <w:r>
               <w:rPr>
@@ -4116,7 +4908,7 @@
                 <w:noProof/>
                 <w:webHidden/>
               </w:rPr>
-              <w:t>15</w:t>
+              <w:t>20</w:t>
             </w:r>
             <w:r>
               <w:rPr>
@@ -4140,7 +4932,7 @@
               <w14:ligatures w14:val="standardContextual"/>
             </w:rPr>
           </w:pPr>
-          <w:hyperlink w:anchor="_Toc222128632" w:history="1">
+          <w:hyperlink w:anchor="_Toc222161093" w:history="1">
             <w:r>
               <w:rPr>
                 <w:rStyle w:val="Hyperlink"/>
@@ -4186,7 +4978,7 @@
                 <w:noProof/>
                 <w:webHidden/>
               </w:rPr>
-              <w:instrText xml:space="preserve"> PAGEREF _Toc222128632 \h </w:instrText>
+              <w:instrText xml:space="preserve"> PAGEREF _Toc222161093 \h </w:instrText>
             </w:r>
             <w:r>
               <w:rPr>
@@ -4206,7 +4998,7 @@
                 <w:noProof/>
                 <w:webHidden/>
               </w:rPr>
-              <w:t>16</w:t>
+              <w:t>21</w:t>
             </w:r>
             <w:r>
               <w:rPr>
@@ -4230,7 +5022,7 @@
               <w14:ligatures w14:val="standardContextual"/>
             </w:rPr>
           </w:pPr>
-          <w:hyperlink w:anchor="_Toc222128633" w:history="1">
+          <w:hyperlink w:anchor="_Toc222161094" w:history="1">
             <w:r>
               <w:rPr>
                 <w:rStyle w:val="Hyperlink"/>
@@ -4276,7 +5068,7 @@
                 <w:noProof/>
                 <w:webHidden/>
               </w:rPr>
-              <w:instrText xml:space="preserve"> PAGEREF _Toc222128633 \h </w:instrText>
+              <w:instrText xml:space="preserve"> PAGEREF _Toc222161094 \h </w:instrText>
             </w:r>
             <w:r>
               <w:rPr>
@@ -4296,7 +5088,7 @@
                 <w:noProof/>
                 <w:webHidden/>
               </w:rPr>
-              <w:t>17</w:t>
+              <w:t>22</w:t>
             </w:r>
             <w:r>
               <w:rPr>
@@ -4320,7 +5112,7 @@
               <w14:ligatures w14:val="standardContextual"/>
             </w:rPr>
           </w:pPr>
-          <w:hyperlink w:anchor="_Toc222128634" w:history="1">
+          <w:hyperlink w:anchor="_Toc222161095" w:history="1">
             <w:r>
               <w:rPr>
                 <w:rStyle w:val="Hyperlink"/>
@@ -4366,7 +5158,7 @@
                 <w:noProof/>
                 <w:webHidden/>
               </w:rPr>
-              <w:instrText xml:space="preserve"> PAGEREF _Toc222128634 \h </w:instrText>
+              <w:instrText xml:space="preserve"> PAGEREF _Toc222161095 \h </w:instrText>
             </w:r>
             <w:r>
               <w:rPr>
@@ -4386,7 +5178,97 @@
                 <w:noProof/>
                 <w:webHidden/>
               </w:rPr>
-              <w:t>18</w:t>
+              <w:t>23</w:t>
+            </w:r>
+            <w:r>
+              <w:rPr>
+                <w:noProof/>
+                <w:webHidden/>
+              </w:rPr>
+              <w:fldChar w:fldCharType="end"/>
+            </w:r>
+          </w:hyperlink>
+        </w:p>
+        <w:p>
+          <w:pPr>
+            <w:pStyle w:val="TOC1"/>
+            <w:rPr>
+              <w:rFonts w:asciiTheme="minorHAnsi" w:eastAsiaTheme="minorEastAsia" w:hAnsiTheme="minorHAnsi" w:cstheme="minorBidi"/>
+              <w:b w:val="0"/>
+              <w:noProof/>
+              <w:kern w:val="2"/>
+              <w:sz w:val="24"/>
+              <w:szCs w:val="24"/>
+              <w14:ligatures w14:val="standardContextual"/>
+            </w:rPr>
+          </w:pPr>
+          <w:hyperlink w:anchor="_Toc222161096" w:history="1">
+            <w:r>
+              <w:rPr>
+                <w:rStyle w:val="Hyperlink"/>
+                <w:noProof/>
+              </w:rPr>
+              <w:t>10</w:t>
+            </w:r>
+            <w:r>
+              <w:rPr>
+                <w:rFonts w:asciiTheme="minorHAnsi" w:eastAsiaTheme="minorEastAsia" w:hAnsiTheme="minorHAnsi" w:cstheme="minorBidi"/>
+                <w:b w:val="0"/>
+                <w:noProof/>
+                <w:kern w:val="2"/>
+                <w:sz w:val="24"/>
+                <w:szCs w:val="24"/>
+                <w14:ligatures w14:val="standardContextual"/>
+              </w:rPr>
+              <w:tab/>
+            </w:r>
+            <w:r>
+              <w:rPr>
+                <w:rStyle w:val="Hyperlink"/>
+                <w:noProof/>
+              </w:rPr>
+              <w:t>Additional documentation recommendations (detected gaps)</w:t>
+            </w:r>
+            <w:r>
+              <w:rPr>
+                <w:noProof/>
+                <w:webHidden/>
+              </w:rPr>
+              <w:tab/>
+            </w:r>
+            <w:r>
+              <w:rPr>
+                <w:noProof/>
+                <w:webHidden/>
+              </w:rPr>
+              <w:fldChar w:fldCharType="begin"/>
+            </w:r>
+            <w:r>
+              <w:rPr>
+                <w:noProof/>
+                <w:webHidden/>
+              </w:rPr>
+              <w:instrText xml:space="preserve"> PAGEREF _Toc222161096 \h </w:instrText>
+            </w:r>
+            <w:r>
+              <w:rPr>
+                <w:noProof/>
+                <w:webHidden/>
+              </w:rPr>
+            </w:r>
+            <w:r>
+              <w:rPr>
+                <w:noProof/>
+                <w:webHidden/>
+              </w:rPr>
+              <w:fldChar w:fldCharType="separate"/>
+            </w:r>
+            <w:r>
+              <w:rPr>
+                <w:noProof/>
+                <w:webHidden/>
+              </w:rPr>
+              <w:t>24</w:t>
             </w:r>
             <w:r>
               <w:rPr>
@@ -4650,7 +5532,7 @@
       <w:pPr>
         <w:pStyle w:val="Heading1"/>
       </w:pPr>
-      <w:bookmarkStart w:id="6" w:name="_Toc222128587"/>
+      <w:bookmarkStart w:id="6" w:name="_Toc222161039"/>
       <w:r>
         <w:t>Tool overview</w:t>
       </w:r>
@@ -4753,7 +5635,7 @@
       <w:pPr>
         <w:pStyle w:val="Heading1"/>
       </w:pPr>
-      <w:bookmarkStart w:id="7" w:name="_Toc222128588"/>
+      <w:bookmarkStart w:id="7" w:name="_Toc222161040"/>
       <w:r>
         <w:lastRenderedPageBreak/>
         <w:t>Repository technical architecture</w:t>
@@ -4764,7 +5646,7 @@
       <w:pPr>
         <w:pStyle w:val="Heading2"/>
       </w:pPr>
-      <w:bookmarkStart w:id="8" w:name="_Toc222128589"/>
+      <w:bookmarkStart w:id="8" w:name="_Toc222161041"/>
       <w:r>
         <w:t>Main files</w:t>
       </w:r>
@@ -4774,7 +5656,7 @@
       <w:pPr>
         <w:pStyle w:val="Heading3"/>
       </w:pPr>
-      <w:bookmarkStart w:id="9" w:name="_Toc222128590"/>
+      <w:bookmarkStart w:id="9" w:name="_Toc222161042"/>
       <w:r>
         <w:t>Orchestration core</w:t>
       </w:r>
@@ -4792,7 +5674,7 @@
       <w:pPr>
         <w:pStyle w:val="Heading3"/>
       </w:pPr>
-      <w:bookmarkStart w:id="10" w:name="_Toc222128591"/>
+      <w:bookmarkStart w:id="10" w:name="_Toc222161043"/>
       <w:r>
         <w:t>Main modules files</w:t>
       </w:r>
@@ -4842,7 +5724,7 @@
       <w:pPr>
         <w:pStyle w:val="Heading3"/>
       </w:pPr>
-      <w:bookmarkStart w:id="11" w:name="_Toc222128592"/>
+      <w:bookmarkStart w:id="11" w:name="_Toc222161044"/>
       <w:r>
         <w:t>Common layer and utilities</w:t>
       </w:r>
@@ -4873,7 +5755,7 @@
       <w:pPr>
         <w:pStyle w:val="Heading1"/>
       </w:pPr>
-      <w:bookmarkStart w:id="12" w:name="_Toc222128593"/>
+      <w:bookmarkStart w:id="12" w:name="_Toc222161045"/>
       <w:r>
         <w:lastRenderedPageBreak/>
         <w:t>Inputs, outputs, and content per module</w:t>
@@ -4884,7 +5766,7 @@
       <w:pPr>
         <w:pStyle w:val="Heading2"/>
       </w:pPr>
-      <w:bookmarkStart w:id="13" w:name="_Toc222128594"/>
+      <w:bookmarkStart w:id="13" w:name="_Toc222161046"/>
       <w:r>
         <w:t>Module 0 — Update Network Frequencies</w:t>
       </w:r>
@@ -4894,7 +5776,7 @@
       <w:pPr>
         <w:pStyle w:val="Heading3"/>
       </w:pPr>
-      <w:bookmarkStart w:id="14" w:name="_Toc222128595"/>
+      <w:bookmarkStart w:id="14" w:name="_Toc222161047"/>
       <w:r>
         <w:t>Input</w:t>
       </w:r>
@@ -4920,7 +5802,7 @@
       <w:pPr>
         <w:pStyle w:val="Heading3"/>
       </w:pPr>
-      <w:bookmarkStart w:id="15" w:name="_Toc222128596"/>
+      <w:bookmarkStart w:id="15" w:name="_Toc222161048"/>
       <w:r>
         <w:t>Process</w:t>
       </w:r>
@@ -4962,7 +5844,7 @@
       <w:pPr>
         <w:pStyle w:val="Heading3"/>
       </w:pPr>
-      <w:bookmarkStart w:id="16" w:name="_Toc222128597"/>
+      <w:bookmarkStart w:id="16" w:name="_Toc222161049"/>
       <w:r>
         <w:t>Output</w:t>
       </w:r>
@@ -4986,21 +5868,70 @@
     </w:p>
     <w:p>
       <w:pPr>
-        <w:pStyle w:val="Heading2"/>
-      </w:pPr>
-      <w:bookmarkStart w:id="17" w:name="_Toc222128598"/>
-      <w:r>
-        <w:t>Module 1 — Configuration Audit &amp; Logs Parser</w:t>
+        <w:pStyle w:val="Heading3"/>
+      </w:pPr>
+      <w:bookmarkStart w:id="17" w:name="_Toc222161050"/>
+      <w:r>
+        <w:t>Detailed implementation notes</w:t>
       </w:r>
       <w:bookmarkEnd w:id="17"/>
     </w:p>
     <w:p>
       <w:pPr>
+        <w:pStyle w:val="ListBullet"/>
+      </w:pPr>
+      <w:r>
+        <w:t>The module reuses the same input resolver used by the other modules ("ensure_logs_available"), so it can consume either plain folders or folders containing ZIPs without changing operator workflow.</w:t>
+      </w:r>
+    </w:p>
+    <w:p>
+      <w:pPr>
+        <w:pStyle w:val="ListBullet"/>
+      </w:pPr>
+      <w:r>
+        <w:t xml:space="preserve">It scans </w:t>
+      </w:r>
+      <w:r>
+        <w:rPr>
+          <w:b/>
+        </w:rPr>
+        <w:t>all</w:t>
+      </w:r>
+      <w:r>
+        <w:t xml:space="preserve"> detected logs, slices each "SubNetwork" block, and processes only blocks where MO name is exactly "NRFrequency".</w:t>
+      </w:r>
+    </w:p>
+    <w:p>
+      <w:pPr>
+        <w:pStyle w:val="ListBullet"/>
+      </w:pPr>
+      <w:r>
+        <w:t>Inside each "NRFrequency" block, it reads "arfcnValueNRDl", keeps only strictly numeric values, deduplicates, and sorts numerically.</w:t>
+      </w:r>
+    </w:p>
+    <w:p>
+      <w:pPr>
+        <w:pStyle w:val="ListBullet"/>
+      </w:pPr>
+      <w:r>
+        <w:t>The resulting list is persisted to "config.cfg" in "network_frequencies" and also loaded in-memory into the "NETWORK_FREQUENCIES" global list.</w:t>
+      </w:r>
+    </w:p>
+    <w:p>
+      <w:pPr>
+        <w:pStyle w:val="ListBullet"/>
+      </w:pPr>
+      <w:r>
+        <w:t>In practice, this module should be executed after collecting representative logs from the network and then only when new frequencies are introduced. For stable markets, running it once is usually enough.</w:t>
+      </w:r>
+    </w:p>
+    <w:p>
+      <w:pPr>
         <w:pStyle w:val="Heading3"/>
       </w:pPr>
-      <w:bookmarkStart w:id="18" w:name="_Toc222128599"/>
-      <w:r>
-        <w:t>Inputs</w:t>
+      <w:bookmarkStart w:id="18" w:name="_Toc222161051"/>
+      <w:r>
+        <w:t>Impact on GUI and Web Interface</w:t>
       </w:r>
       <w:bookmarkEnd w:id="18"/>
     </w:p>
@@ -5009,7 +5940,13 @@
         <w:pStyle w:val="ListBullet"/>
       </w:pPr>
       <w:r>
-        <w:t>Input folder with logs (".log", ".logs", ".txt") or ZIPs resolvable by utilities.</w:t>
+        <w:rPr>
+          <w:b/>
+        </w:rPr>
+        <w:t>Desktop GUI</w:t>
+      </w:r>
+      <w:r>
+        <w:t>: when launching in GUI mode (no CLI args), the app loads "network_frequencies" from "config.cfg" and uses that list as the selectable values shown to users.</w:t>
       </w:r>
     </w:p>
     <w:p>
@@ -5017,147 +5954,41 @@
         <w:pStyle w:val="ListBullet"/>
       </w:pPr>
       <w:r>
-        <w:t>Frequency parameters:</w:t>
+        <w:rPr>
+          <w:b/>
+        </w:rPr>
+        <w:lastRenderedPageBreak/>
+        <w:t>Web Interface</w:t>
+      </w:r>
+      <w:r>
+        <w:t>: the backend endpoint loading defaults first tries persisted "network_frequencies"; if empty, it falls back to parsing the hardcoded defaults from "SSB_RetuningAutomations.py".</w:t>
       </w:r>
     </w:p>
     <w:p>
       <w:pPr>
-        <w:pStyle w:val="ListBullet2"/>
-      </w:pPr>
-      <w:r>
-        <w:t>"n77_ssb_pre"</w:t>
+        <w:pStyle w:val="ListBullet"/>
+      </w:pPr>
+      <w:r>
+        <w:t>This means Module 0 is the canonical mechanism to keep both interfaces aligned with real network frequency inventory.</w:t>
       </w:r>
     </w:p>
     <w:p>
       <w:pPr>
-        <w:pStyle w:val="ListBullet2"/>
-      </w:pPr>
-      <w:r>
-        <w:t>"n77_ssb_post"</w:t>
-      </w:r>
-    </w:p>
-    <w:p>
-      <w:pPr>
-        <w:pStyle w:val="ListBullet2"/>
-      </w:pPr>
-      <w:r>
-        <w:t>"n77b_ssb"</w:t>
-      </w:r>
-    </w:p>
-    <w:p>
-      <w:pPr>
-        <w:pStyle w:val="ListBullet2"/>
-      </w:pPr>
-      <w:r>
-        <w:t>allowed SSB/ARFCN lists pre/post.</w:t>
-      </w:r>
-    </w:p>
-    <w:p>
-      <w:pPr>
-        <w:pStyle w:val="ListBullet"/>
-      </w:pPr>
-      <w:r>
-        <w:t>Flags:</w:t>
-      </w:r>
-    </w:p>
-    <w:p>
-      <w:pPr>
-        <w:pStyle w:val="ListBullet2"/>
-      </w:pPr>
-      <w:r>
-        <w:t>"profiles_audit"</w:t>
-      </w:r>
-    </w:p>
-    <w:p>
-      <w:pPr>
-        <w:pStyle w:val="ListBullet2"/>
-      </w:pPr>
-      <w:r>
-        <w:t>"frequency_audit"</w:t>
-      </w:r>
-    </w:p>
-    <w:p>
-      <w:pPr>
-        <w:pStyle w:val="ListBullet2"/>
-      </w:pPr>
-      <w:r>
-        <w:lastRenderedPageBreak/>
-        <w:t>"export_correction_cmd"</w:t>
-      </w:r>
-    </w:p>
-    <w:p>
-      <w:pPr>
-        <w:pStyle w:val="ListBullet2"/>
-      </w:pPr>
-      <w:r>
-        <w:t>"fast_excel_export".</w:t>
-      </w:r>
-    </w:p>
-    <w:p>
-      <w:pPr>
-        <w:pStyle w:val="Heading3"/>
-      </w:pPr>
-      <w:bookmarkStart w:id="19" w:name="_Toc222128600"/>
-      <w:r>
-        <w:t>Process</w:t>
+        <w:pStyle w:val="Heading2"/>
+      </w:pPr>
+      <w:bookmarkStart w:id="19" w:name="_Toc222161052"/>
+      <w:r>
+        <w:t>Module 1 — Configuration Audit &amp; Logs Parser</w:t>
       </w:r>
       <w:bookmarkEnd w:id="19"/>
     </w:p>
     <w:p>
       <w:pPr>
-        <w:pStyle w:val="ListParagraph"/>
-      </w:pPr>
-      <w:r>
-        <w:t>1. Parses files and extracts MO tables by "SubNetwork" blocks.</w:t>
-      </w:r>
-    </w:p>
-    <w:p>
-      <w:pPr>
-        <w:pStyle w:val="ListParagraph"/>
-      </w:pPr>
-      <w:r>
-        <w:t>2. Generates one sheet per detected table.</w:t>
-      </w:r>
-    </w:p>
-    <w:p>
-      <w:pPr>
-        <w:pStyle w:val="ListParagraph"/>
-      </w:pPr>
-      <w:r>
-        <w:t>3. Builds "SummaryAudit" + pivots/auxiliary summaries.</w:t>
-      </w:r>
-    </w:p>
-    <w:p>
-      <w:pPr>
-        <w:pStyle w:val="ListParagraph"/>
-      </w:pPr>
-      <w:r>
-        <w:t>4. Runs profiles audit if enabled.</w:t>
-      </w:r>
-    </w:p>
-    <w:p>
-      <w:pPr>
-        <w:pStyle w:val="ListParagraph"/>
-      </w:pPr>
-      <w:r>
-        <w:t>5. Exports CA correction commands if requested.</w:t>
-      </w:r>
-    </w:p>
-    <w:p>
-      <w:pPr>
-        <w:pStyle w:val="ListParagraph"/>
-      </w:pPr>
-      <w:r>
-        <w:t>6. Generates the summary PPT.</w:t>
-      </w:r>
-    </w:p>
-    <w:p>
-      <w:pPr>
         <w:pStyle w:val="Heading3"/>
       </w:pPr>
-      <w:bookmarkStart w:id="20" w:name="_Toc222128601"/>
-      <w:r>
-        <w:t>Outputs</w:t>
+      <w:bookmarkStart w:id="20" w:name="_Toc222161053"/>
+      <w:r>
+        <w:t>Inputs</w:t>
       </w:r>
       <w:bookmarkEnd w:id="20"/>
     </w:p>
@@ -5166,7 +5997,7 @@
         <w:pStyle w:val="ListBullet"/>
       </w:pPr>
       <w:r>
-        <w:t>Folder "ConfigurationAudit_&lt;timestamp&gt;_v&lt;version&gt;/".</w:t>
+        <w:t>Input folder with logs (".log", ".logs", ".txt") or ZIPs resolvable by utilities.</w:t>
       </w:r>
     </w:p>
     <w:p>
@@ -5174,7 +6005,7 @@
         <w:pStyle w:val="ListBullet"/>
       </w:pPr>
       <w:r>
-        <w:t>Excel file "ConfigurationAudit_&lt;timestamp&gt;_v&lt;version&gt;.xlsx":</w:t>
+        <w:t>Frequency parameters:</w:t>
       </w:r>
     </w:p>
     <w:p>
@@ -5182,7 +6013,7 @@
         <w:pStyle w:val="ListBullet2"/>
       </w:pPr>
       <w:r>
-        <w:t>Sheets for each parsed MO table.</w:t>
+        <w:t>"n77_ssb_pre"</w:t>
       </w:r>
     </w:p>
     <w:p>
@@ -5190,7 +6021,7 @@
         <w:pStyle w:val="ListBullet2"/>
       </w:pPr>
       <w:r>
-        <w:t>"SummaryAudit".</w:t>
+        <w:t>"n77_ssb_post"</w:t>
       </w:r>
     </w:p>
     <w:p>
@@ -5198,7 +6029,7 @@
         <w:pStyle w:val="ListBullet2"/>
       </w:pPr>
       <w:r>
-        <w:t>NR/LTE parameter discrepancy sheets.</w:t>
+        <w:t>"n77b_ssb"</w:t>
       </w:r>
     </w:p>
     <w:p>
@@ -5206,7 +6037,7 @@
         <w:pStyle w:val="ListBullet2"/>
       </w:pPr>
       <w:r>
-        <w:t>Summary/pivot sheets by frequencies and relations.</w:t>
+        <w:t>allowed SSB/ARFCN lists pre/post.</w:t>
       </w:r>
     </w:p>
     <w:p>
@@ -5214,26 +6045,183 @@
         <w:pStyle w:val="ListBullet"/>
       </w:pPr>
       <w:r>
-        <w:t>PPT file "ConfigurationAudit_&lt;timestamp&gt;_v&lt;version&gt;.pptx".</w:t>
+        <w:t>Flags:</w:t>
       </w:r>
     </w:p>
     <w:p>
       <w:pPr>
-        <w:pStyle w:val="ListBullet"/>
-      </w:pPr>
-      <w:r>
-        <w:t>Optional folder "Correction_Cmd_CA/" with AMOS commands.</w:t>
+        <w:pStyle w:val="ListBullet2"/>
+      </w:pPr>
+      <w:r>
+        <w:t>"profiles_audit"</w:t>
       </w:r>
     </w:p>
     <w:p>
       <w:pPr>
+        <w:pStyle w:val="ListBullet2"/>
+      </w:pPr>
+      <w:r>
+        <w:t>"frequency_audit"</w:t>
+      </w:r>
+    </w:p>
+    <w:p>
+      <w:pPr>
+        <w:pStyle w:val="ListBullet2"/>
+      </w:pPr>
+      <w:r>
+        <w:t>"export_correction_cmd"</w:t>
+      </w:r>
+    </w:p>
+    <w:p>
+      <w:pPr>
+        <w:pStyle w:val="ListBullet2"/>
+      </w:pPr>
+      <w:r>
+        <w:t>"fast_excel_export".</w:t>
+      </w:r>
+    </w:p>
+    <w:p>
+      <w:pPr>
         <w:pStyle w:val="Heading3"/>
       </w:pPr>
-      <w:bookmarkStart w:id="21" w:name="_Toc222128602"/>
+      <w:bookmarkStart w:id="21" w:name="_Toc222161054"/>
+      <w:r>
+        <w:t>Process</w:t>
+      </w:r>
+      <w:bookmarkEnd w:id="21"/>
+    </w:p>
+    <w:p>
+      <w:pPr>
+        <w:pStyle w:val="ListParagraph"/>
+      </w:pPr>
+      <w:r>
+        <w:t>1. Parses files and extracts MO tables by "SubNetwork" blocks.</w:t>
+      </w:r>
+    </w:p>
+    <w:p>
+      <w:pPr>
+        <w:pStyle w:val="ListParagraph"/>
+      </w:pPr>
+      <w:r>
+        <w:t>2. Generates one sheet per detected table.</w:t>
+      </w:r>
+    </w:p>
+    <w:p>
+      <w:pPr>
+        <w:pStyle w:val="ListParagraph"/>
+      </w:pPr>
+      <w:r>
+        <w:t>3. Builds "SummaryAudit" + pivots/auxiliary summaries.</w:t>
+      </w:r>
+    </w:p>
+    <w:p>
+      <w:pPr>
+        <w:pStyle w:val="ListParagraph"/>
+      </w:pPr>
+      <w:r>
+        <w:t>4. Runs profiles audit if enabled.</w:t>
+      </w:r>
+    </w:p>
+    <w:p>
+      <w:pPr>
+        <w:pStyle w:val="ListParagraph"/>
+      </w:pPr>
+      <w:r>
+        <w:t>5. Exports CA correction commands if requested.</w:t>
+      </w:r>
+    </w:p>
+    <w:p>
+      <w:pPr>
+        <w:pStyle w:val="ListParagraph"/>
+      </w:pPr>
+      <w:r>
+        <w:t>6. Generates the summary PPT.</w:t>
+      </w:r>
+    </w:p>
+    <w:p>
+      <w:pPr>
+        <w:pStyle w:val="Heading3"/>
+      </w:pPr>
+      <w:bookmarkStart w:id="22" w:name="_Toc222161055"/>
+      <w:r>
+        <w:t>Outputs</w:t>
+      </w:r>
+      <w:bookmarkEnd w:id="22"/>
+    </w:p>
+    <w:p>
+      <w:pPr>
+        <w:pStyle w:val="ListBullet"/>
+      </w:pPr>
+      <w:r>
+        <w:t>Folder "ConfigurationAudit_&lt;timestamp&gt;_v&lt;version&gt;/".</w:t>
+      </w:r>
+    </w:p>
+    <w:p>
+      <w:pPr>
+        <w:pStyle w:val="ListBullet"/>
+      </w:pPr>
+      <w:r>
+        <w:t>Excel file "ConfigurationAudit_&lt;timestamp&gt;_v&lt;version&gt;.xlsx":</w:t>
+      </w:r>
+    </w:p>
+    <w:p>
+      <w:pPr>
+        <w:pStyle w:val="ListBullet2"/>
+      </w:pPr>
+      <w:r>
+        <w:lastRenderedPageBreak/>
+        <w:t>Sheets for each parsed MO table.</w:t>
+      </w:r>
+    </w:p>
+    <w:p>
+      <w:pPr>
+        <w:pStyle w:val="ListBullet2"/>
+      </w:pPr>
+      <w:r>
+        <w:t>"SummaryAudit".</w:t>
+      </w:r>
+    </w:p>
+    <w:p>
+      <w:pPr>
+        <w:pStyle w:val="ListBullet2"/>
+      </w:pPr>
+      <w:r>
+        <w:t>NR/LTE parameter discrepancy sheets.</w:t>
+      </w:r>
+    </w:p>
+    <w:p>
+      <w:pPr>
+        <w:pStyle w:val="ListBullet2"/>
+      </w:pPr>
+      <w:r>
+        <w:t>Summary/pivot sheets by frequencies and relations.</w:t>
+      </w:r>
+    </w:p>
+    <w:p>
+      <w:pPr>
+        <w:pStyle w:val="ListBullet"/>
+      </w:pPr>
+      <w:r>
+        <w:t>PPT file "ConfigurationAudit_&lt;timestamp&gt;_v&lt;version&gt;.pptx".</w:t>
+      </w:r>
+    </w:p>
+    <w:p>
+      <w:pPr>
+        <w:pStyle w:val="ListBullet"/>
+      </w:pPr>
+      <w:r>
+        <w:t>Optional folder "Correction_Cmd_CA/" with AMOS commands.</w:t>
+      </w:r>
+    </w:p>
+    <w:p>
+      <w:pPr>
+        <w:pStyle w:val="Heading3"/>
+      </w:pPr>
+      <w:bookmarkStart w:id="23" w:name="_Toc222161056"/>
       <w:r>
         <w:t>Main semantic content</w:t>
       </w:r>
-      <w:bookmarkEnd w:id="21"/>
+      <w:bookmarkEnd w:id="23"/>
     </w:p>
     <w:p>
       <w:pPr>
@@ -5285,152 +6273,19 @@
       <w:pPr>
         <w:pStyle w:val="Heading2"/>
       </w:pPr>
-      <w:bookmarkStart w:id="22" w:name="_Toc222128603"/>
-      <w:r>
-        <w:lastRenderedPageBreak/>
+      <w:bookmarkStart w:id="24" w:name="_Toc222161057"/>
+      <w:r>
         <w:t>Module 2 — Consistency Check (Pre/Post)</w:t>
-      </w:r>
-      <w:bookmarkEnd w:id="22"/>
-    </w:p>
-    <w:p>
-      <w:pPr>
-        <w:pStyle w:val="Heading3"/>
-      </w:pPr>
-      <w:bookmarkStart w:id="23" w:name="_Toc222128604"/>
-      <w:r>
-        <w:t>Inputs</w:t>
-      </w:r>
-      <w:bookmarkEnd w:id="23"/>
-    </w:p>
-    <w:p>
-      <w:pPr>
-        <w:pStyle w:val="ListBullet"/>
-      </w:pPr>
-      <w:r>
-        <w:t>"input_pre" and "input_post" (or equivalent resolved structure).</w:t>
-      </w:r>
-    </w:p>
-    <w:p>
-      <w:pPr>
-        <w:pStyle w:val="ListBullet"/>
-      </w:pPr>
-      <w:r>
-        <w:t>Frequencies "n77_ssb_pre" and "n77_ssb_post".</w:t>
-      </w:r>
-    </w:p>
-    <w:p>
-      <w:pPr>
-        <w:pStyle w:val="ListBullet"/>
-      </w:pPr>
-      <w:r>
-        <w:t>Optional reference to PRE and POST "ConfigurationAudit" to enrich target classification.</w:t>
-      </w:r>
-    </w:p>
-    <w:p>
-      <w:pPr>
-        <w:pStyle w:val="ListBullet"/>
-      </w:pPr>
-      <w:r>
-        <w:t>Optional list of frequency filters ("cc_freq_filters").</w:t>
-      </w:r>
-    </w:p>
-    <w:p>
-      <w:pPr>
-        <w:pStyle w:val="Heading3"/>
-      </w:pPr>
-      <w:bookmarkStart w:id="24" w:name="_Toc222128605"/>
-      <w:r>
-        <w:t>Process</w:t>
       </w:r>
       <w:bookmarkEnd w:id="24"/>
     </w:p>
     <w:p>
       <w:pPr>
-        <w:pStyle w:val="ListParagraph"/>
-      </w:pPr>
-      <w:r>
-        <w:t>1. Loads relation tables ("GUtranCellRelation", "NRCellRelation").</w:t>
-      </w:r>
-    </w:p>
-    <w:p>
-      <w:pPr>
-        <w:pStyle w:val="ListParagraph"/>
-      </w:pPr>
-      <w:r>
-        <w:t>2. Normalizes columns/keys and selects the most recent snapshots by date.</w:t>
-      </w:r>
-    </w:p>
-    <w:p>
-      <w:pPr>
-        <w:pStyle w:val="ListParagraph"/>
-      </w:pPr>
-      <w:r>
-        <w:t>3. Detect:</w:t>
-      </w:r>
-    </w:p>
-    <w:p>
-      <w:pPr>
-        <w:pStyle w:val="ListBullet2"/>
-      </w:pPr>
-      <w:r>
-        <w:t>new relations,</w:t>
-      </w:r>
-    </w:p>
-    <w:p>
-      <w:pPr>
-        <w:pStyle w:val="ListBullet2"/>
-      </w:pPr>
-      <w:r>
-        <w:t>missing relations,</w:t>
-      </w:r>
-    </w:p>
-    <w:p>
-      <w:pPr>
-        <w:pStyle w:val="ListBullet2"/>
-      </w:pPr>
-      <w:r>
-        <w:t>parameter discrepancies,</w:t>
-      </w:r>
-    </w:p>
-    <w:p>
-      <w:pPr>
-        <w:pStyle w:val="ListBullet2"/>
-      </w:pPr>
-      <w:r>
-        <w:t>frequency discrepancies,</w:t>
-      </w:r>
-    </w:p>
-    <w:p>
-      <w:pPr>
-        <w:pStyle w:val="ListBullet2"/>
-      </w:pPr>
-      <w:r>
-        <w:t>summary by PRE/POST frequency pair.</w:t>
-      </w:r>
-    </w:p>
-    <w:p>
-      <w:pPr>
-        <w:pStyle w:val="ListParagraph"/>
-      </w:pPr>
-      <w:r>
-        <w:t>4. Classify destination targets as "SSB-Pre", "SSB-Post" or "Unknown".</w:t>
-      </w:r>
-    </w:p>
-    <w:p>
-      <w:pPr>
-        <w:pStyle w:val="ListParagraph"/>
-      </w:pPr>
-      <w:r>
-        <w:t>5. Exports detailed Excel outputs and correction commands.</w:t>
-      </w:r>
-    </w:p>
-    <w:p>
-      <w:pPr>
         <w:pStyle w:val="Heading3"/>
       </w:pPr>
-      <w:bookmarkStart w:id="25" w:name="_Toc222128606"/>
-      <w:r>
-        <w:t>Outputs</w:t>
+      <w:bookmarkStart w:id="25" w:name="_Toc222161058"/>
+      <w:r>
+        <w:t>Inputs</w:t>
       </w:r>
       <w:bookmarkEnd w:id="25"/>
     </w:p>
@@ -5439,7 +6294,7 @@
         <w:pStyle w:val="ListBullet"/>
       </w:pPr>
       <w:r>
-        <w:t>"CellRelation_&lt;timestamp&gt;_v&lt;version&gt;.xlsx" (end-to-end relations view).</w:t>
+        <w:t>"input_pre" and "input_post" (or equivalent resolved structure).</w:t>
       </w:r>
     </w:p>
     <w:p>
@@ -5447,83 +6302,123 @@
         <w:pStyle w:val="ListBullet"/>
       </w:pPr>
       <w:r>
-        <w:t>"ConsistencyChecks_CellRelation_&lt;timestamp&gt;_v&lt;version&gt;.xlsx" with:</w:t>
+        <w:t>Frequencies "n77_ssb_pre" and "n77_ssb_post".</w:t>
       </w:r>
     </w:p>
     <w:p>
       <w:pPr>
-        <w:pStyle w:val="ListBullet2"/>
-      </w:pPr>
-      <w:r>
-        <w:t>"Summary"</w:t>
+        <w:pStyle w:val="ListBullet"/>
+      </w:pPr>
+      <w:r>
+        <w:t>Optional reference to PRE and POST "ConfigurationAudit" to enrich target classification.</w:t>
       </w:r>
     </w:p>
     <w:p>
       <w:pPr>
-        <w:pStyle w:val="ListBullet2"/>
-      </w:pPr>
-      <w:r>
-        <w:t>"SummaryAuditComparisson" (if there is PRE/POST SummaryAudit)</w:t>
+        <w:pStyle w:val="ListBullet"/>
+      </w:pPr>
+      <w:r>
+        <w:t>Optional list of frequency filters ("cc_freq_filters").</w:t>
       </w:r>
     </w:p>
     <w:p>
       <w:pPr>
-        <w:pStyle w:val="ListBullet2"/>
-      </w:pPr>
-      <w:r>
-        <w:t>"Summary_CellRelation"</w:t>
-      </w:r>
-    </w:p>
-    <w:p>
-      <w:pPr>
-        <w:pStyle w:val="ListBullet2"/>
-      </w:pPr>
-      <w:r>
-        <w:t>GU blocks: "GU_relations", "GU_param_disc", "GU_freq_disc", "GU_freq_disc_unknown", "GU_missing", "GU_new"</w:t>
-      </w:r>
-    </w:p>
-    <w:p>
-      <w:pPr>
-        <w:pStyle w:val="ListBullet2"/>
-      </w:pPr>
-      <w:r>
-        <w:t>NR blocks: "NR_relations", "NR_param_disc", "NR_freq_disc", "NR_freq_disc_unknown", "NR_missing", "NR_new"</w:t>
-      </w:r>
-    </w:p>
-    <w:p>
-      <w:pPr>
-        <w:pStyle w:val="ListBullet2"/>
-      </w:pPr>
-      <w:r>
-        <w:lastRenderedPageBreak/>
-        <w:t>optional "GU_all", "NR_all".</w:t>
-      </w:r>
-    </w:p>
-    <w:p>
-      <w:pPr>
-        <w:pStyle w:val="ListBullet"/>
-      </w:pPr>
-      <w:r>
-        <w:t>"Correction_Cmd_CC/" with commands per type (new/missing/discrepancies).</w:t>
-      </w:r>
-    </w:p>
-    <w:p>
-      <w:pPr>
-        <w:pStyle w:val="Heading2"/>
-      </w:pPr>
-      <w:bookmarkStart w:id="26" w:name="_Toc222128607"/>
-      <w:r>
-        <w:t>Module 3 — Consistency Check Bulk</w:t>
+        <w:pStyle w:val="Heading3"/>
+      </w:pPr>
+      <w:bookmarkStart w:id="26" w:name="_Toc222161059"/>
+      <w:r>
+        <w:t>Process</w:t>
       </w:r>
       <w:bookmarkEnd w:id="26"/>
     </w:p>
     <w:p>
       <w:pPr>
+        <w:pStyle w:val="ListParagraph"/>
+      </w:pPr>
+      <w:r>
+        <w:t>1. Loads relation tables ("GUtranCellRelation", "NRCellRelation").</w:t>
+      </w:r>
+    </w:p>
+    <w:p>
+      <w:pPr>
+        <w:pStyle w:val="ListParagraph"/>
+      </w:pPr>
+      <w:r>
+        <w:t>2. Normalizes columns/keys and selects the most recent snapshots by date.</w:t>
+      </w:r>
+    </w:p>
+    <w:p>
+      <w:pPr>
+        <w:pStyle w:val="ListParagraph"/>
+      </w:pPr>
+      <w:r>
+        <w:t>3. Detect:</w:t>
+      </w:r>
+    </w:p>
+    <w:p>
+      <w:pPr>
+        <w:pStyle w:val="ListBullet2"/>
+      </w:pPr>
+      <w:r>
+        <w:t>new relations,</w:t>
+      </w:r>
+    </w:p>
+    <w:p>
+      <w:pPr>
+        <w:pStyle w:val="ListBullet2"/>
+      </w:pPr>
+      <w:r>
+        <w:t>missing relations,</w:t>
+      </w:r>
+    </w:p>
+    <w:p>
+      <w:pPr>
+        <w:pStyle w:val="ListBullet2"/>
+      </w:pPr>
+      <w:r>
+        <w:t>parameter discrepancies,</w:t>
+      </w:r>
+    </w:p>
+    <w:p>
+      <w:pPr>
+        <w:pStyle w:val="ListBullet2"/>
+      </w:pPr>
+      <w:r>
+        <w:t>frequency discrepancies,</w:t>
+      </w:r>
+    </w:p>
+    <w:p>
+      <w:pPr>
+        <w:pStyle w:val="ListBullet2"/>
+      </w:pPr>
+      <w:r>
+        <w:lastRenderedPageBreak/>
+        <w:t>summary by PRE/POST frequency pair.</w:t>
+      </w:r>
+    </w:p>
+    <w:p>
+      <w:pPr>
+        <w:pStyle w:val="ListParagraph"/>
+      </w:pPr>
+      <w:r>
+        <w:t>4. Classify destination targets as "SSB-Pre", "SSB-Post" or "Unknown".</w:t>
+      </w:r>
+    </w:p>
+    <w:p>
+      <w:pPr>
+        <w:pStyle w:val="ListParagraph"/>
+      </w:pPr>
+      <w:r>
+        <w:t>5. Exports detailed Excel outputs and correction commands.</w:t>
+      </w:r>
+    </w:p>
+    <w:p>
+      <w:pPr>
         <w:pStyle w:val="Heading3"/>
       </w:pPr>
-      <w:bookmarkStart w:id="27" w:name="_Toc222128608"/>
-      <w:r>
-        <w:t>Inputs</w:t>
+      <w:bookmarkStart w:id="27" w:name="_Toc222161060"/>
+      <w:r>
+        <w:t>Outputs</w:t>
       </w:r>
       <w:bookmarkEnd w:id="27"/>
     </w:p>
@@ -5532,50 +6427,90 @@
         <w:pStyle w:val="ListBullet"/>
       </w:pPr>
       <w:r>
-        <w:t>Root folder with subfolders like "yyyymmdd_hhmm_step0" (optionally nested by market).</w:t>
+        <w:t>"CellRelation_&lt;timestamp&gt;_v&lt;version&gt;.xlsx" (end-to-end relations view).</w:t>
       </w:r>
     </w:p>
     <w:p>
       <w:pPr>
-        <w:pStyle w:val="Heading3"/>
-      </w:pPr>
-      <w:bookmarkStart w:id="28" w:name="_Toc222128609"/>
-      <w:r>
-        <w:t>Process</w:t>
+        <w:pStyle w:val="ListBullet"/>
+      </w:pPr>
+      <w:r>
+        <w:t>"ConsistencyChecks_CellRelation_&lt;timestamp&gt;_v&lt;version&gt;.xlsx" with:</w:t>
+      </w:r>
+    </w:p>
+    <w:p>
+      <w:pPr>
+        <w:pStyle w:val="ListBullet2"/>
+      </w:pPr>
+      <w:r>
+        <w:t>"Summary"</w:t>
+      </w:r>
+    </w:p>
+    <w:p>
+      <w:pPr>
+        <w:pStyle w:val="ListBullet2"/>
+      </w:pPr>
+      <w:r>
+        <w:t>"SummaryAuditComparisson" (if there is PRE/POST SummaryAudit)</w:t>
+      </w:r>
+    </w:p>
+    <w:p>
+      <w:pPr>
+        <w:pStyle w:val="ListBullet2"/>
+      </w:pPr>
+      <w:r>
+        <w:t>"Summary_CellRelation"</w:t>
+      </w:r>
+    </w:p>
+    <w:p>
+      <w:pPr>
+        <w:pStyle w:val="ListBullet2"/>
+      </w:pPr>
+      <w:r>
+        <w:t>GU blocks: "GU_relations", "GU_param_disc", "GU_freq_disc", "GU_freq_disc_unknown", "GU_missing", "GU_new"</w:t>
+      </w:r>
+    </w:p>
+    <w:p>
+      <w:pPr>
+        <w:pStyle w:val="ListBullet2"/>
+      </w:pPr>
+      <w:r>
+        <w:t>NR blocks: "NR_relations", "NR_param_disc", "NR_freq_disc", "NR_freq_disc_unknown", "NR_missing", "NR_new"</w:t>
+      </w:r>
+    </w:p>
+    <w:p>
+      <w:pPr>
+        <w:pStyle w:val="ListBullet2"/>
+      </w:pPr>
+      <w:r>
+        <w:t>optional "GU_all", "NR_all".</w:t>
+      </w:r>
+    </w:p>
+    <w:p>
+      <w:pPr>
+        <w:pStyle w:val="ListBullet"/>
+      </w:pPr>
+      <w:r>
+        <w:t>"Correction_Cmd_CC/" with commands per type (new/missing/discrepancies).</w:t>
+      </w:r>
+    </w:p>
+    <w:p>
+      <w:pPr>
+        <w:pStyle w:val="Heading2"/>
+      </w:pPr>
+      <w:bookmarkStart w:id="28" w:name="_Toc222161061"/>
+      <w:r>
+        <w:t>Module 3 — Consistency Check Bulk</w:t>
       </w:r>
       <w:bookmarkEnd w:id="28"/>
     </w:p>
     <w:p>
       <w:pPr>
-        <w:pStyle w:val="ListParagraph"/>
-      </w:pPr>
-      <w:r>
-        <w:t>1. Detects PRE/POST candidates by the most appropriate date/time.</w:t>
-      </w:r>
-    </w:p>
-    <w:p>
-      <w:pPr>
-        <w:pStyle w:val="ListParagraph"/>
-      </w:pPr>
-      <w:r>
-        <w:t>2. Excludes folders using a blacklist ("ignore", "old", "bad", "partial", "incomplete", "discard", etc.).</w:t>
-      </w:r>
-    </w:p>
-    <w:p>
-      <w:pPr>
-        <w:pStyle w:val="ListParagraph"/>
-      </w:pPr>
-      <w:r>
-        <w:t>3. Runs Module 2 for each detected market.</w:t>
-      </w:r>
-    </w:p>
-    <w:p>
-      <w:pPr>
         <w:pStyle w:val="Heading3"/>
       </w:pPr>
-      <w:bookmarkStart w:id="29" w:name="_Toc222128610"/>
-      <w:r>
-        <w:t>Outputs</w:t>
+      <w:bookmarkStart w:id="29" w:name="_Toc222161062"/>
+      <w:r>
+        <w:t>Inputs</w:t>
       </w:r>
       <w:bookmarkEnd w:id="29"/>
     </w:p>
@@ -5584,34 +6519,50 @@
         <w:pStyle w:val="ListBullet"/>
       </w:pPr>
       <w:r>
-        <w:t>Same output structure as module 2, per market.</w:t>
+        <w:t>Root folder with subfolders like "yyyymmdd_hhmm_step0" (optionally nested by market).</w:t>
       </w:r>
     </w:p>
     <w:p>
       <w:pPr>
-        <w:pStyle w:val="ListBullet"/>
-      </w:pPr>
-      <w:r>
-        <w:t>Traceability file "FoldersCompared.txt".</w:t>
-      </w:r>
-    </w:p>
-    <w:p>
-      <w:pPr>
-        <w:pStyle w:val="Heading2"/>
-      </w:pPr>
-      <w:bookmarkStart w:id="30" w:name="_Toc222128611"/>
-      <w:r>
-        <w:t>Module 4 — Final Clean-Up</w:t>
+        <w:pStyle w:val="Heading3"/>
+      </w:pPr>
+      <w:bookmarkStart w:id="30" w:name="_Toc222161063"/>
+      <w:r>
+        <w:t>Process</w:t>
       </w:r>
       <w:bookmarkEnd w:id="30"/>
     </w:p>
     <w:p>
       <w:pPr>
+        <w:pStyle w:val="ListParagraph"/>
+      </w:pPr>
+      <w:r>
+        <w:t>1. Detects PRE/POST candidates by the most appropriate date/time.</w:t>
+      </w:r>
+    </w:p>
+    <w:p>
+      <w:pPr>
+        <w:pStyle w:val="ListParagraph"/>
+      </w:pPr>
+      <w:r>
+        <w:t>2. Excludes folders using a blacklist ("ignore", "old", "bad", "partial", "incomplete", "discard", etc.).</w:t>
+      </w:r>
+    </w:p>
+    <w:p>
+      <w:pPr>
+        <w:pStyle w:val="ListParagraph"/>
+      </w:pPr>
+      <w:r>
+        <w:t>3. Runs Module 2 for each detected market.</w:t>
+      </w:r>
+    </w:p>
+    <w:p>
+      <w:pPr>
         <w:pStyle w:val="Heading3"/>
       </w:pPr>
-      <w:bookmarkStart w:id="31" w:name="_Toc222128612"/>
-      <w:r>
-        <w:t>Inputs</w:t>
+      <w:bookmarkStart w:id="31" w:name="_Toc222161064"/>
+      <w:r>
+        <w:t>Outputs</w:t>
       </w:r>
       <w:bookmarkEnd w:id="31"/>
     </w:p>
@@ -5620,34 +6571,35 @@
         <w:pStyle w:val="ListBullet"/>
       </w:pPr>
       <w:r>
-        <w:t>Final retune working folder.</w:t>
+        <w:t>Same output structure as module 2, per market.</w:t>
       </w:r>
     </w:p>
     <w:p>
       <w:pPr>
-        <w:pStyle w:val="Heading3"/>
-      </w:pPr>
-      <w:bookmarkStart w:id="32" w:name="_Toc222128613"/>
-      <w:r>
-        <w:t>Process</w:t>
+        <w:pStyle w:val="ListBullet"/>
+      </w:pPr>
+      <w:r>
+        <w:t>Traceability file "FoldersCompared.txt".</w:t>
+      </w:r>
+    </w:p>
+    <w:p>
+      <w:pPr>
+        <w:pStyle w:val="Heading2"/>
+      </w:pPr>
+      <w:bookmarkStart w:id="32" w:name="_Toc222161065"/>
+      <w:r>
+        <w:lastRenderedPageBreak/>
+        <w:t>Module 4 — Final Clean-Up</w:t>
       </w:r>
       <w:bookmarkEnd w:id="32"/>
     </w:p>
     <w:p>
       <w:pPr>
-        <w:pStyle w:val="ListBullet"/>
-      </w:pPr>
-      <w:r>
-        <w:t>Executes final cleanup policies (structure prepared to expand rules).</w:t>
-      </w:r>
-    </w:p>
-    <w:p>
-      <w:pPr>
         <w:pStyle w:val="Heading3"/>
       </w:pPr>
-      <w:bookmarkStart w:id="33" w:name="_Toc222128614"/>
-      <w:r>
-        <w:t>Outputs</w:t>
+      <w:bookmarkStart w:id="33" w:name="_Toc222161066"/>
+      <w:r>
+        <w:t>Inputs</w:t>
       </w:r>
       <w:bookmarkEnd w:id="33"/>
     </w:p>
@@ -5656,73 +6608,109 @@
         <w:pStyle w:val="ListBullet"/>
       </w:pPr>
       <w:r>
-        <w:t>Versioned cleanup directory according to the active implementation.</w:t>
+        <w:t>Final retune working folder.</w:t>
       </w:r>
     </w:p>
     <w:p>
-      <w:r>
-        <w:br w:type="page"/>
-      </w:r>
-    </w:p>
-    <w:p>
-      <w:pPr>
-        <w:pStyle w:val="Heading1"/>
-      </w:pPr>
-      <w:bookmarkStart w:id="34" w:name="_Toc222128615"/>
-      <w:r>
-        <w:lastRenderedPageBreak/>
-        <w:t>Configuration Audit module in detail</w:t>
+      <w:pPr>
+        <w:pStyle w:val="Heading3"/>
+      </w:pPr>
+      <w:bookmarkStart w:id="34" w:name="_Toc222161067"/>
+      <w:r>
+        <w:t>Process</w:t>
       </w:r>
       <w:bookmarkEnd w:id="34"/>
     </w:p>
     <w:p>
       <w:pPr>
-        <w:pStyle w:val="Heading2"/>
-      </w:pPr>
-      <w:bookmarkStart w:id="35" w:name="_Toc222128616"/>
-      <w:r>
-        <w:t>SummaryAudit checks philosophy</w:t>
+        <w:pStyle w:val="ListBullet"/>
+      </w:pPr>
+      <w:r>
+        <w:t>Executes final cleanup policies (structure prepared to expand rules).</w:t>
+      </w:r>
+    </w:p>
+    <w:p>
+      <w:pPr>
+        <w:pStyle w:val="Heading3"/>
+      </w:pPr>
+      <w:bookmarkStart w:id="35" w:name="_Toc222161068"/>
+      <w:r>
+        <w:t>Outputs</w:t>
       </w:r>
       <w:bookmarkEnd w:id="35"/>
     </w:p>
     <w:p>
-      <w:r>
-        <w:t>SummaryAudit sheet contains a high-level checks table by categories. The flow:</w:t>
+      <w:pPr>
+        <w:pStyle w:val="ListBullet"/>
+      </w:pPr>
+      <w:r>
+        <w:t>Versioned cleanup directory according to the active implementation.</w:t>
       </w:r>
     </w:p>
     <w:p>
-      <w:pPr>
-        <w:pStyle w:val="ListParagraph"/>
-      </w:pPr>
-      <w:r>
-        <w:t>1. Excludes "UNSYNCHRONIZED" nodes based on "MeContext".</w:t>
+      <w:r>
+        <w:br w:type="page"/>
       </w:r>
     </w:p>
     <w:p>
       <w:pPr>
-        <w:pStyle w:val="ListParagraph"/>
-      </w:pPr>
-      <w:r>
-        <w:t>2. Evaluates NR, LTE, ENDC, Externals, TermPoints, cardinalities, and profiles.</w:t>
-      </w:r>
+        <w:pStyle w:val="Heading1"/>
+      </w:pPr>
+      <w:bookmarkStart w:id="36" w:name="_Toc222161069"/>
+      <w:r>
+        <w:lastRenderedPageBreak/>
+        <w:t>Configuration Audit module in detail</w:t>
+      </w:r>
+      <w:bookmarkEnd w:id="36"/>
     </w:p>
     <w:p>
       <w:pPr>
-        <w:pStyle w:val="ListParagraph"/>
-      </w:pPr>
-      <w:r>
-        <w:t>3. Records each check as a row ("Category/SubCategory/Metric/Value/ExtraInfo").</w:t>
-      </w:r>
+        <w:pStyle w:val="Heading2"/>
+      </w:pPr>
+      <w:bookmarkStart w:id="37" w:name="_Toc222161070"/>
+      <w:r>
+        <w:t>SummaryAudit checks philosophy</w:t>
+      </w:r>
+      <w:bookmarkEnd w:id="37"/>
     </w:p>
     <w:p>
+      <w:r>
+        <w:t>SummaryAudit sheet contains a high-level checks table by categories. The flow:</w:t>
+      </w:r>
+    </w:p>
+    <w:p>
+      <w:pPr>
+        <w:pStyle w:val="ListParagraph"/>
+      </w:pPr>
+      <w:r>
+        <w:t>1. Excludes "UNSYNCHRONIZED" nodes based on "MeContext".</w:t>
+      </w:r>
+    </w:p>
+    <w:p>
+      <w:pPr>
+        <w:pStyle w:val="ListParagraph"/>
+      </w:pPr>
+      <w:r>
+        <w:t>2. Evaluates NR, LTE, ENDC, Externals, TermPoints, cardinalities, and profiles.</w:t>
+      </w:r>
+    </w:p>
+    <w:p>
+      <w:pPr>
+        <w:pStyle w:val="ListParagraph"/>
+      </w:pPr>
+      <w:r>
+        <w:t>3. Records each check as a row ("Category/SubCategory/Metric/Value/ExtraInfo").</w:t>
+      </w:r>
+    </w:p>
+    <w:p>
       <w:pPr>
         <w:pStyle w:val="Heading2"/>
       </w:pPr>
-      <w:bookmarkStart w:id="36" w:name="_Toc222128617"/>
+      <w:bookmarkStart w:id="38" w:name="_Toc222161071"/>
       <w:r>
         <w:t>Operational meaning of SummaryAudit rows</w:t>
       </w:r>
-      <w:bookmarkEnd w:id="36"/>
+      <w:bookmarkEnd w:id="38"/>
     </w:p>
     <w:p>
       <w:pPr>
@@ -5822,21 +6810,21 @@
       <w:pPr>
         <w:pStyle w:val="Heading2"/>
       </w:pPr>
-      <w:bookmarkStart w:id="37" w:name="_Toc222128618"/>
+      <w:bookmarkStart w:id="39" w:name="_Toc222161072"/>
       <w:r>
         <w:t>SummaryAudit checks catalog</w:t>
       </w:r>
-      <w:bookmarkEnd w:id="37"/>
+      <w:bookmarkEnd w:id="39"/>
     </w:p>
     <w:p>
       <w:pPr>
         <w:pStyle w:val="Heading3"/>
       </w:pPr>
-      <w:bookmarkStart w:id="38" w:name="_Toc222128619"/>
+      <w:bookmarkStart w:id="40" w:name="_Toc222161073"/>
       <w:r>
         <w:t>MeContext Audit</w:t>
       </w:r>
-      <w:bookmarkEnd w:id="38"/>
+      <w:bookmarkEnd w:id="40"/>
     </w:p>
     <w:p>
       <w:pPr>
@@ -5858,11 +6846,11 @@
       <w:pPr>
         <w:pStyle w:val="Heading3"/>
       </w:pPr>
-      <w:bookmarkStart w:id="39" w:name="_Toc222128620"/>
+      <w:bookmarkStart w:id="41" w:name="_Toc222161074"/>
       <w:r>
         <w:t>NR Frequency Audit / NR Frequency Inconsistencies</w:t>
       </w:r>
-      <w:bookmarkEnd w:id="39"/>
+      <w:bookmarkEnd w:id="41"/>
     </w:p>
     <w:p>
       <w:r>
@@ -6014,11 +7002,11 @@
       <w:pPr>
         <w:pStyle w:val="Heading3"/>
       </w:pPr>
-      <w:bookmarkStart w:id="40" w:name="_Toc222128621"/>
+      <w:bookmarkStart w:id="42" w:name="_Toc222161075"/>
       <w:r>
         <w:t>LTE Frequency Audit / LTE Frequency Inconsistencies</w:t>
       </w:r>
-      <w:bookmarkEnd w:id="40"/>
+      <w:bookmarkEnd w:id="42"/>
     </w:p>
     <w:p>
       <w:r>
@@ -6081,11 +7069,11 @@
       <w:pPr>
         <w:pStyle w:val="Heading3"/>
       </w:pPr>
-      <w:bookmarkStart w:id="41" w:name="_Toc222128622"/>
+      <w:bookmarkStart w:id="43" w:name="_Toc222161076"/>
       <w:r>
         <w:t>ENDC Audit / ENDC Inconsistencies</w:t>
       </w:r>
-      <w:bookmarkEnd w:id="41"/>
+      <w:bookmarkEnd w:id="43"/>
     </w:p>
     <w:p>
       <w:r>
@@ -6133,89 +7121,58 @@
       <w:pPr>
         <w:pStyle w:val="Heading3"/>
       </w:pPr>
-      <w:bookmarkStart w:id="42" w:name="_Toc222128623"/>
+      <w:bookmarkStart w:id="44" w:name="_Toc222161077"/>
       <w:r>
         <w:t>Cardinalities Audit / Inconsistencies</w:t>
-      </w:r>
-      <w:bookmarkEnd w:id="42"/>
-    </w:p>
-    <w:p>
-      <w:r>
-        <w:t>Cardinality checks per relation table (per node and/or per cell) to detect overprovisioning or gaps versus expected limits.</w:t>
-      </w:r>
-    </w:p>
-    <w:p>
-      <w:pPr>
-        <w:pStyle w:val="Heading3"/>
-      </w:pPr>
-      <w:bookmarkStart w:id="43" w:name="_Toc222128624"/>
-      <w:r>
-        <w:t>Profiles Audit (if enabled)</w:t>
-      </w:r>
-      <w:bookmarkEnd w:id="43"/>
-    </w:p>
-    <w:p>
-      <w:pPr>
-        <w:pStyle w:val="ListBullet"/>
-      </w:pPr>
-      <w:r>
-        <w:t>Compares PRE/POST profiles by supported profile MO.</w:t>
-      </w:r>
-    </w:p>
-    <w:p>
-      <w:pPr>
-        <w:pStyle w:val="ListBullet"/>
-      </w:pPr>
-      <w:r>
-        <w:t>Detects parameter discrepancies between old/new variants.</w:t>
-      </w:r>
-    </w:p>
-    <w:p>
-      <w:pPr>
-        <w:pStyle w:val="ListBullet"/>
-      </w:pPr>
-      <w:r>
-        <w:t>Adds results to SummaryAudit and auxiliary detail sheets.</w:t>
-      </w:r>
-    </w:p>
-    <w:p>
-      <w:r>
-        <w:br w:type="page"/>
-      </w:r>
-    </w:p>
-    <w:p>
-      <w:pPr>
-        <w:pStyle w:val="Heading1"/>
-      </w:pPr>
-      <w:bookmarkStart w:id="44" w:name="_Toc222128625"/>
-      <w:r>
-        <w:lastRenderedPageBreak/>
-        <w:t>Consistency Check module in detail</w:t>
       </w:r>
       <w:bookmarkEnd w:id="44"/>
     </w:p>
     <w:p>
-      <w:pPr>
-        <w:pStyle w:val="Heading2"/>
-      </w:pPr>
-      <w:bookmarkStart w:id="45" w:name="_Toc222128626"/>
-      <w:r>
-        <w:t>Filtering by non-retuned nodes</w:t>
+      <w:r>
+        <w:t>Cardinality checks per relation table (per node and/or per cell) to detect overprovisioning or gaps versus expected limits.</w:t>
+      </w:r>
+    </w:p>
+    <w:p>
+      <w:pPr>
+        <w:pStyle w:val="Heading3"/>
+      </w:pPr>
+      <w:bookmarkStart w:id="45" w:name="_Toc222161078"/>
+      <w:r>
+        <w:t>Profiles Audit (if enabled)</w:t>
       </w:r>
       <w:bookmarkEnd w:id="45"/>
     </w:p>
     <w:p>
-      <w:r>
-        <w:t>If a POST SummaryAudit exists, the module obtains PRE/POST node lists and can exclude discrepancies whose target points to nodes that did not complete retune, reducing operational noise.</w:t>
+      <w:pPr>
+        <w:pStyle w:val="ListBullet"/>
+      </w:pPr>
+      <w:r>
+        <w:t>Compares PRE/POST profiles by supported profile MO.</w:t>
       </w:r>
     </w:p>
     <w:p>
       <w:pPr>
+        <w:pStyle w:val="ListBullet"/>
+      </w:pPr>
+      <w:r>
+        <w:t>Detects parameter discrepancies between old/new variants.</w:t>
+      </w:r>
+    </w:p>
+    <w:p>
+      <w:pPr>
+        <w:pStyle w:val="ListBullet"/>
+      </w:pPr>
+      <w:r>
+        <w:t>Adds results to SummaryAudit and auxiliary detail sheets.</w:t>
+      </w:r>
+    </w:p>
+    <w:p>
+      <w:pPr>
         <w:pStyle w:val="Heading2"/>
       </w:pPr>
-      <w:bookmarkStart w:id="46" w:name="_Toc222128627"/>
-      <w:r>
-        <w:t>How it detects parameter discrepancies</w:t>
+      <w:bookmarkStart w:id="46" w:name="_Toc222161079"/>
+      <w:r>
+        <w:t>Detailed check execution order and gating rules</w:t>
       </w:r>
       <w:bookmarkEnd w:id="46"/>
     </w:p>
@@ -6224,7 +7181,13 @@
         <w:pStyle w:val="ListParagraph"/>
       </w:pPr>
       <w:r>
-        <w:t>1. Selects common PRE and POST relations by composite key:</w:t>
+        <w:t xml:space="preserve">1. </w:t>
+      </w:r>
+      <w:r>
+        <w:rPr>
+          <w:b/>
+        </w:rPr>
+        <w:t>MeContext pre-processing</w:t>
       </w:r>
     </w:p>
     <w:p>
@@ -6232,7 +7195,7 @@
         <w:pStyle w:val="ListBullet2"/>
       </w:pPr>
       <w:r>
-        <w:t>GU: typically "NodeId", "EUtranCellFDDId", "GUtranCellRelationId".</w:t>
+        <w:t>Computes total nodes and "UNSYNCHRONIZED" nodes.</w:t>
       </w:r>
     </w:p>
     <w:p>
@@ -6240,7 +7203,7 @@
         <w:pStyle w:val="ListBullet2"/>
       </w:pPr>
       <w:r>
-        <w:t>NR: typically "NodeId", "NRCellCUId", "NRCellRelationId".</w:t>
+        <w:t>Builds an exclusion list and filters all other MO dataframes by "NodeId" before running any other checks.</w:t>
       </w:r>
     </w:p>
     <w:p>
@@ -6248,23 +7211,29 @@
         <w:pStyle w:val="ListParagraph"/>
       </w:pPr>
       <w:r>
-        <w:t>2. Excludes control columns (keys, frequency, Pre/Post, Date).</w:t>
+        <w:t xml:space="preserve">2. </w:t>
+      </w:r>
+      <w:r>
+        <w:rPr>
+          <w:b/>
+        </w:rPr>
+        <w:t>Node scoping for Pre/Post interpretation</w:t>
       </w:r>
     </w:p>
     <w:p>
       <w:pPr>
-        <w:pStyle w:val="ListParagraph"/>
-      </w:pPr>
-      <w:r>
-        <w:t>3. Compares value-by-value across shared columns.</w:t>
+        <w:pStyle w:val="ListBullet2"/>
+      </w:pPr>
+      <w:r>
+        <w:t>"NRCellDU" checks run first because they generate the rows used to infer node scope (Pre-retune vs Post-retune).</w:t>
       </w:r>
     </w:p>
     <w:p>
       <w:pPr>
-        <w:pStyle w:val="ListParagraph"/>
-      </w:pPr>
-      <w:r>
-        <w:t>4. Sets "ParamDiff=True" if at least one column differs.</w:t>
+        <w:pStyle w:val="ListBullet2"/>
+      </w:pPr>
+      <w:r>
+        <w:t>This scope is reused by relation/externals/termpoint checks to classify targets ("SSB-Pre", "SSB-Post", "Unknown").</w:t>
       </w:r>
     </w:p>
     <w:p>
@@ -6272,18 +7241,889 @@
         <w:pStyle w:val="ListParagraph"/>
       </w:pPr>
       <w:r>
-        <w:t>5. In GU it ignores "timeOfCreation" and "mobilityStatusNR" to avoid false positives.</w:t>
+        <w:t xml:space="preserve">3. </w:t>
+      </w:r>
+      <w:r>
+        <w:rPr>
+          <w:b/>
+        </w:rPr>
+        <w:t>Per-table processors</w:t>
       </w:r>
     </w:p>
     <w:p>
       <w:pPr>
+        <w:pStyle w:val="ListBullet2"/>
+      </w:pPr>
+      <w:r>
+        <w:t>NR processors: "NRFrequency", "NRFreqRelation", "NRSectorCarrier", "NRCellRelation".</w:t>
+      </w:r>
+    </w:p>
+    <w:p>
+      <w:pPr>
+        <w:pStyle w:val="ListBullet2"/>
+      </w:pPr>
+      <w:r>
+        <w:t>LTE processors: "GUtranSyncSignalFrequency", "GUtranFreqRelation", "GUtranCellRelation".</w:t>
+      </w:r>
+    </w:p>
+    <w:p>
+      <w:pPr>
+        <w:pStyle w:val="ListBullet2"/>
+      </w:pPr>
+      <w:r>
+        <w:t>Externals/Termpoints: "ExternalNRCellCU", "ExternalGUtranCell", "TermPointToGNodeB", "TermPointToGNB", "TermPointToENodeB".</w:t>
+      </w:r>
+    </w:p>
+    <w:p>
+      <w:pPr>
+        <w:pStyle w:val="ListBullet2"/>
+      </w:pPr>
+      <w:r>
+        <w:t>ENDC/Cardinality/Profile processors follow and append their own rows.</w:t>
+      </w:r>
+    </w:p>
+    <w:p>
+      <w:pPr>
+        <w:pStyle w:val="ListParagraph"/>
+      </w:pPr>
+      <w:r>
+        <w:t xml:space="preserve">4. </w:t>
+      </w:r>
+      <w:r>
+        <w:rPr>
+          <w:b/>
+        </w:rPr>
+        <w:t>Resilience model</w:t>
+      </w:r>
+    </w:p>
+    <w:p>
+      <w:pPr>
+        <w:pStyle w:val="ListBullet2"/>
+      </w:pPr>
+      <w:r>
+        <w:lastRenderedPageBreak/>
+        <w:t>If a table is missing/empty: emits "Table not found or empty" metric rows.</w:t>
+      </w:r>
+    </w:p>
+    <w:p>
+      <w:pPr>
+        <w:pStyle w:val="ListBullet2"/>
+      </w:pPr>
+      <w:r>
+        <w:t>If required columns are missing: emits "N/A" rows.</w:t>
+      </w:r>
+    </w:p>
+    <w:p>
+      <w:pPr>
+        <w:pStyle w:val="ListBullet2"/>
+      </w:pPr>
+      <w:r>
+        <w:t>If exceptions occur: emits "ERROR: ..." rows without aborting the full SummaryAudit generation.</w:t>
+      </w:r>
+    </w:p>
+    <w:p>
+      <w:pPr>
         <w:pStyle w:val="Heading2"/>
       </w:pPr>
-      <w:bookmarkStart w:id="47" w:name="_Toc222128628"/>
+      <w:bookmarkStart w:id="47" w:name="_Toc222161080"/>
+      <w:r>
+        <w:t>Additional columns injected into parsed MO sheets</w:t>
+      </w:r>
+      <w:bookmarkEnd w:id="47"/>
+    </w:p>
+    <w:p>
+      <w:r>
+        <w:t>Besides SummaryAudit, Module 1 enriches several raw MO sheets with operational columns for execution/cleanup.</w:t>
+      </w:r>
+    </w:p>
+    <w:p>
+      <w:pPr>
+        <w:pStyle w:val="Heading3"/>
+      </w:pPr>
+      <w:bookmarkStart w:id="48" w:name="_Toc222161081"/>
+      <w:r>
+        <w:t>"MeContext" enrichment (main planning helper)</w:t>
+      </w:r>
+      <w:bookmarkEnd w:id="48"/>
+    </w:p>
+    <w:p>
+      <w:r>
+        <w:t>Additional columns are computed per "NodeId" by aggregating NR/LTE relation tables:</w:t>
+      </w:r>
+    </w:p>
+    <w:p>
+      <w:pPr>
+        <w:pStyle w:val="ListBullet"/>
+      </w:pPr>
+      <w:r>
+        <w:t>Topology and inventory:</w:t>
+      </w:r>
+    </w:p>
+    <w:p>
+      <w:pPr>
+        <w:pStyle w:val="ListBullet2"/>
+      </w:pPr>
+      <w:r>
+        <w:t>"mmWave Cells", "LowMidBand Cells", "N77 Cells"</w:t>
+      </w:r>
+    </w:p>
+    <w:p>
+      <w:pPr>
+        <w:pStyle w:val="ListBullet2"/>
+      </w:pPr>
+      <w:r>
+        <w:t>"N77A old SSB cells", "N77A new SSB cells"</w:t>
+      </w:r>
+    </w:p>
+    <w:p>
+      <w:pPr>
+        <w:pStyle w:val="ListBullet"/>
+      </w:pPr>
+      <w:r>
+        <w:t>Relation counters:</w:t>
+      </w:r>
+    </w:p>
+    <w:p>
+      <w:pPr>
+        <w:pStyle w:val="ListBullet2"/>
+      </w:pPr>
+      <w:r>
+        <w:t>"NRFreqRelation to old N77A SSB", "NRFreqRelation to new N77A SSB"</w:t>
+      </w:r>
+    </w:p>
+    <w:p>
+      <w:pPr>
+        <w:pStyle w:val="ListBullet2"/>
+      </w:pPr>
+      <w:r>
+        <w:t>"GUtranFreqRelation to old N77A SSB", "GUtranFreqRelation to new N77A SSB"</w:t>
+      </w:r>
+    </w:p>
+    <w:p>
+      <w:pPr>
+        <w:pStyle w:val="ListBullet"/>
+      </w:pPr>
+      <w:r>
+        <w:t>Priority snapshots (unique consolidated values):</w:t>
+      </w:r>
+    </w:p>
+    <w:p>
+      <w:pPr>
+        <w:pStyle w:val="ListBullet2"/>
+      </w:pPr>
+      <w:r>
+        <w:t>"NRFreqRelation to old N77A SSB cellReselPrio"</w:t>
+      </w:r>
+    </w:p>
+    <w:p>
+      <w:pPr>
+        <w:pStyle w:val="ListBullet2"/>
+      </w:pPr>
+      <w:r>
+        <w:t>"NRFreqRelation to new N77A SSB cellReselPrio"</w:t>
+      </w:r>
+    </w:p>
+    <w:p>
+      <w:pPr>
+        <w:pStyle w:val="ListBullet2"/>
+      </w:pPr>
+      <w:r>
+        <w:t>"GUtranFreqRelation to old N77A SSB cellReselPrio"</w:t>
+      </w:r>
+    </w:p>
+    <w:p>
+      <w:pPr>
+        <w:pStyle w:val="ListBullet2"/>
+      </w:pPr>
+      <w:r>
+        <w:t>"GUtranFreqRelation to new N77A SSB cellReselPrio"</w:t>
+      </w:r>
+    </w:p>
+    <w:p>
+      <w:pPr>
+        <w:pStyle w:val="ListBullet2"/>
+      </w:pPr>
+      <w:r>
+        <w:t>"GUtranFreqRelation to old N77A SSB EndcPrio"</w:t>
+      </w:r>
+    </w:p>
+    <w:p>
+      <w:pPr>
+        <w:pStyle w:val="ListBullet2"/>
+      </w:pPr>
+      <w:r>
+        <w:t>"GUtranFreqRelation to new N77A SSB EndcPrio"</w:t>
+      </w:r>
+    </w:p>
+    <w:p>
+      <w:pPr>
+        <w:pStyle w:val="ListBullet"/>
+      </w:pPr>
+      <w:r>
+        <w:t>Workflow recommendation fields:</w:t>
+      </w:r>
+    </w:p>
+    <w:p>
+      <w:pPr>
+        <w:pStyle w:val="ListBullet2"/>
+      </w:pPr>
+      <w:r>
+        <w:t>"Step1", "Step2b", "Step2ac", "Next Step", "EndcPrio Next Step"</w:t>
+      </w:r>
+    </w:p>
+    <w:p/>
+    <w:p>
+      <w:r>
+        <w:t>Operational interpretation:</w:t>
+      </w:r>
+    </w:p>
+    <w:p>
+      <w:pPr>
+        <w:pStyle w:val="ListBullet"/>
+      </w:pPr>
+      <w:r>
+        <w:t>"Step1" focuses on old/new relation parity and reselection-priority convergence.</w:t>
+      </w:r>
+    </w:p>
+    <w:p>
+      <w:pPr>
+        <w:pStyle w:val="ListBullet"/>
+      </w:pPr>
+      <w:r>
+        <w:t>"Step2b" focuses on old/new N77A cell presence.</w:t>
+      </w:r>
+    </w:p>
+    <w:p>
+      <w:pPr>
+        <w:pStyle w:val="ListBullet"/>
+      </w:pPr>
+      <w:r>
+        <w:t>"Step2ac" focuses on ENDC priority transition validation.</w:t>
+      </w:r>
+    </w:p>
+    <w:p>
+      <w:pPr>
+        <w:pStyle w:val="ListBullet"/>
+      </w:pPr>
+      <w:r>
+        <w:t>"Next Step" concatenates pending actions to provide a single execution hint per node.</w:t>
+      </w:r>
+    </w:p>
+    <w:p>
+      <w:pPr>
+        <w:pStyle w:val="Heading3"/>
+      </w:pPr>
+      <w:bookmarkStart w:id="49" w:name="_Toc222161082"/>
+      <w:r>
+        <w:t>"NRCellRelation" and "GUtranCellRelation" enrichment</w:t>
+      </w:r>
+      <w:bookmarkEnd w:id="49"/>
+    </w:p>
+    <w:p>
+      <w:r>
+        <w:t>Both relation tables are normalized with helper columns used for discrepancy targeting and command generation:</w:t>
+      </w:r>
+    </w:p>
+    <w:p>
+      <w:pPr>
+        <w:pStyle w:val="ListBullet"/>
+      </w:pPr>
+      <w:r>
+        <w:t>"Frequency" extracted from relation references.</w:t>
+      </w:r>
+    </w:p>
+    <w:p>
+      <w:pPr>
+        <w:pStyle w:val="ListBullet"/>
+      </w:pPr>
+      <w:r>
+        <w:t>External endpoint decomposition fields (function/cell identifiers parsed from references).</w:t>
+      </w:r>
+    </w:p>
+    <w:p>
+      <w:pPr>
+        <w:pStyle w:val="ListBullet"/>
+      </w:pPr>
+      <w:r>
+        <w:t>"GNodeB_SSB_Target" classification ("SSB-Pre"/"SSB-Post"/"Unknown").</w:t>
+      </w:r>
+    </w:p>
+    <w:p>
+      <w:pPr>
+        <w:pStyle w:val="ListBullet"/>
+      </w:pPr>
+      <w:r>
+        <w:t>"Correction_Cmd" prebuilt command text for the rows considered actionable.</w:t>
+      </w:r>
+    </w:p>
+    <w:p>
+      <w:pPr>
+        <w:pStyle w:val="Heading3"/>
+      </w:pPr>
+      <w:bookmarkStart w:id="50" w:name="_Toc222161083"/>
+      <w:r>
+        <w:t>"ExternalNRCellCU" and "ExternalGUtranCell" enrichment</w:t>
+      </w:r>
+      <w:bookmarkEnd w:id="50"/>
+    </w:p>
+    <w:p>
+      <w:pPr>
+        <w:pStyle w:val="ListBullet"/>
+      </w:pPr>
+      <w:r>
+        <w:t>Adds "Frequency", "Termpoint", "TermpointStatus", "TermpointConsolidatedStatus".</w:t>
+      </w:r>
+    </w:p>
+    <w:p>
+      <w:pPr>
+        <w:pStyle w:val="ListBullet"/>
+      </w:pPr>
+      <w:r>
+        <w:t>Adds "GNodeB_SSB_Target" and "Correction_Cmd" for retune remediation flows.</w:t>
+      </w:r>
+    </w:p>
+    <w:p>
+      <w:pPr>
+        <w:pStyle w:val="ListBullet"/>
+      </w:pPr>
+      <w:r>
+        <w:t>For LTE externals, service state ("OUT_OF_SERVICE") is also reflected in SummaryAudit checks.</w:t>
+      </w:r>
+    </w:p>
+    <w:p>
+      <w:pPr>
+        <w:pStyle w:val="Heading3"/>
+      </w:pPr>
+      <w:bookmarkStart w:id="51" w:name="_Toc222161084"/>
+      <w:r>
+        <w:t>"TermPointToGNodeB" / "TermPointToGNB" enrichment</w:t>
+      </w:r>
+      <w:bookmarkEnd w:id="51"/>
+    </w:p>
+    <w:p>
+      <w:pPr>
+        <w:pStyle w:val="ListBullet"/>
+      </w:pPr>
+      <w:r>
+        <w:t>Adds consolidated termpoint health/status fields and "SSB needs update" boolean.</w:t>
+      </w:r>
+    </w:p>
+    <w:p>
+      <w:pPr>
+        <w:pStyle w:val="ListBullet"/>
+      </w:pPr>
+      <w:r>
+        <w:t>Adds "GNodeB_SSB_Target" and generated "Correction_Cmd" when target and frequency logic indicates migration to post-retune SSB.</w:t>
+      </w:r>
+    </w:p>
+    <w:p>
+      <w:pPr>
+        <w:pStyle w:val="Heading2"/>
+      </w:pPr>
+      <w:bookmarkStart w:id="52" w:name="_Toc222161085"/>
+      <w:r>
+        <w:t>Key SummaryAudit checks by source table (implementation-level)</w:t>
+      </w:r>
+      <w:bookmarkEnd w:id="52"/>
+    </w:p>
+    <w:p>
+      <w:r>
+        <w:t>Below is the practical checklist implemented by the processors:</w:t>
+      </w:r>
+    </w:p>
+    <w:p/>
+    <w:p>
+      <w:pPr>
+        <w:pStyle w:val="ListBullet"/>
+      </w:pPr>
+      <w:r>
+        <w:rPr>
+          <w:b/>
+        </w:rPr>
+        <w:t>NRCellDU</w:t>
+      </w:r>
+      <w:r>
+        <w:t>:</w:t>
+      </w:r>
+    </w:p>
+    <w:p>
+      <w:pPr>
+        <w:pStyle w:val="ListBullet2"/>
+      </w:pPr>
+      <w:r>
+        <w:t>Node classification LowMidBand/mmWave/mixed.</w:t>
+      </w:r>
+    </w:p>
+    <w:p>
+      <w:pPr>
+        <w:pStyle w:val="ListBullet2"/>
+      </w:pPr>
+      <w:r>
+        <w:t>N77-in-band detection.</w:t>
+      </w:r>
+    </w:p>
+    <w:p>
+      <w:pPr>
+        <w:pStyle w:val="ListBullet2"/>
+      </w:pPr>
+      <w:r>
+        <w:lastRenderedPageBreak/>
+        <w:t>Allowed pre/post SSB-list compliance and out-of-list inconsistencies.</w:t>
+      </w:r>
+    </w:p>
+    <w:p>
+      <w:pPr>
+        <w:pStyle w:val="ListBullet"/>
+      </w:pPr>
+      <w:r>
+        <w:rPr>
+          <w:b/>
+        </w:rPr>
+        <w:t>NRFrequency</w:t>
+      </w:r>
+      <w:r>
+        <w:t>:</w:t>
+      </w:r>
+    </w:p>
+    <w:p>
+      <w:pPr>
+        <w:pStyle w:val="ListBullet2"/>
+      </w:pPr>
+      <w:r>
+        <w:t>old/new/both/old-without-new presence by node.</w:t>
+      </w:r>
+    </w:p>
+    <w:p>
+      <w:pPr>
+        <w:pStyle w:val="ListBullet2"/>
+      </w:pPr>
+      <w:r>
+        <w:t>values outside expected old/new sets.</w:t>
+      </w:r>
+    </w:p>
+    <w:p>
+      <w:pPr>
+        <w:pStyle w:val="ListBullet"/>
+      </w:pPr>
+      <w:r>
+        <w:rPr>
+          <w:b/>
+        </w:rPr>
+        <w:t>NRFreqRelation</w:t>
+      </w:r>
+      <w:r>
+        <w:t>:</w:t>
+      </w:r>
+    </w:p>
+    <w:p>
+      <w:pPr>
+        <w:pStyle w:val="ListBullet2"/>
+      </w:pPr>
+      <w:r>
+        <w:t>old/new/both/old-without-new relation presence.</w:t>
+      </w:r>
+    </w:p>
+    <w:p>
+      <w:pPr>
+        <w:pStyle w:val="ListBullet2"/>
+      </w:pPr>
+      <w:r>
+        <w:t>naming-convention checks for auto-created relation IDs.</w:t>
+      </w:r>
+    </w:p>
+    <w:p>
+      <w:pPr>
+        <w:pStyle w:val="ListBullet2"/>
+      </w:pPr>
+      <w:r>
+        <w:t>cell-level old-vs-new parameter mismatch detection.</w:t>
+      </w:r>
+    </w:p>
+    <w:p>
+      <w:pPr>
+        <w:pStyle w:val="ListBullet2"/>
+      </w:pPr>
+      <w:r>
+        <w:t>profile reference transition checks (old profile clones vs expected post clone).</w:t>
+      </w:r>
+    </w:p>
+    <w:p>
+      <w:pPr>
+        <w:pStyle w:val="ListBullet"/>
+      </w:pPr>
+      <w:r>
+        <w:rPr>
+          <w:b/>
+        </w:rPr>
+        <w:t>NRSectorCarrier</w:t>
+      </w:r>
+      <w:r>
+        <w:t>:</w:t>
+      </w:r>
+    </w:p>
+    <w:p>
+      <w:pPr>
+        <w:pStyle w:val="ListBullet2"/>
+      </w:pPr>
+      <w:r>
+        <w:t>allowed ARFCN list compliance (pre/post).</w:t>
+      </w:r>
+    </w:p>
+    <w:p>
+      <w:pPr>
+        <w:pStyle w:val="ListBullet2"/>
+      </w:pPr>
+      <w:r>
+        <w:t>out-of-list inconsistencies.</w:t>
+      </w:r>
+    </w:p>
+    <w:p>
+      <w:pPr>
+        <w:pStyle w:val="ListBullet"/>
+      </w:pPr>
+      <w:r>
+        <w:rPr>
+          <w:b/>
+        </w:rPr>
+        <w:t>NRCellRelation</w:t>
+      </w:r>
+      <w:r>
+        <w:t>:</w:t>
+      </w:r>
+    </w:p>
+    <w:p>
+      <w:pPr>
+        <w:pStyle w:val="ListBullet2"/>
+      </w:pPr>
+      <w:r>
+        <w:t>relation counts to old/new targets.</w:t>
+      </w:r>
+    </w:p>
+    <w:p>
+      <w:pPr>
+        <w:pStyle w:val="ListBullet2"/>
+      </w:pPr>
+      <w:r>
+        <w:t>extraction/parsing consistency from "nRFreqRelationRef".</w:t>
+      </w:r>
+    </w:p>
+    <w:p>
+      <w:pPr>
+        <w:pStyle w:val="ListBullet"/>
+      </w:pPr>
+      <w:r>
+        <w:rPr>
+          <w:b/>
+        </w:rPr>
+        <w:t>GUtranSyncSignalFrequency</w:t>
+      </w:r>
+      <w:r>
+        <w:t>:</w:t>
+      </w:r>
+    </w:p>
+    <w:p>
+      <w:pPr>
+        <w:pStyle w:val="ListBullet2"/>
+      </w:pPr>
+      <w:r>
+        <w:t>old/new/both/old-without-new LTE presence by node.</w:t>
+      </w:r>
+    </w:p>
+    <w:p>
+      <w:pPr>
+        <w:pStyle w:val="ListBullet2"/>
+      </w:pPr>
+      <w:r>
+        <w:t>out-of-set inconsistencies.</w:t>
+      </w:r>
+    </w:p>
+    <w:p>
+      <w:pPr>
+        <w:pStyle w:val="ListBullet"/>
+      </w:pPr>
+      <w:r>
+        <w:rPr>
+          <w:b/>
+        </w:rPr>
+        <w:t>GUtranFreqRelation</w:t>
+      </w:r>
+      <w:r>
+        <w:t>:</w:t>
+      </w:r>
+    </w:p>
+    <w:p>
+      <w:pPr>
+        <w:pStyle w:val="ListBullet2"/>
+      </w:pPr>
+      <w:r>
+        <w:t>old/new/both/old-without-new checks.</w:t>
+      </w:r>
+    </w:p>
+    <w:p>
+      <w:pPr>
+        <w:pStyle w:val="ListBullet2"/>
+      </w:pPr>
+      <w:r>
+        <w:t>naming convention validation ("&lt;ssb&gt;-30-20-0-1" style).</w:t>
+      </w:r>
+    </w:p>
+    <w:p>
+      <w:pPr>
+        <w:pStyle w:val="ListBullet2"/>
+      </w:pPr>
+      <w:r>
+        <w:t>old/new cell-level parameter and ENDC priority checks.</w:t>
+      </w:r>
+    </w:p>
+    <w:p>
+      <w:pPr>
+        <w:pStyle w:val="ListBullet"/>
+      </w:pPr>
+      <w:r>
+        <w:rPr>
+          <w:b/>
+        </w:rPr>
+        <w:t>GUtranCellRelation</w:t>
+      </w:r>
+      <w:r>
+        <w:t>:</w:t>
+      </w:r>
+    </w:p>
+    <w:p>
+      <w:pPr>
+        <w:pStyle w:val="ListBullet2"/>
+      </w:pPr>
+      <w:r>
+        <w:t>relation counts to old/new LTE targets.</w:t>
+      </w:r>
+    </w:p>
+    <w:p>
+      <w:pPr>
+        <w:pStyle w:val="ListBullet"/>
+      </w:pPr>
+      <w:r>
+        <w:rPr>
+          <w:b/>
+        </w:rPr>
+        <w:lastRenderedPageBreak/>
+        <w:t>ExternalNRCellCU / ExternalGUtranCell</w:t>
+      </w:r>
+      <w:r>
+        <w:t>:</w:t>
+      </w:r>
+    </w:p>
+    <w:p>
+      <w:pPr>
+        <w:pStyle w:val="ListBullet2"/>
+      </w:pPr>
+      <w:r>
+        <w:t>old/new external references counts.</w:t>
+      </w:r>
+    </w:p>
+    <w:p>
+      <w:pPr>
+        <w:pStyle w:val="ListBullet2"/>
+      </w:pPr>
+      <w:r>
+        <w:t>target classification and termpoint correlation.</w:t>
+      </w:r>
+    </w:p>
+    <w:p>
+      <w:pPr>
+        <w:pStyle w:val="ListBullet"/>
+      </w:pPr>
+      <w:r>
+        <w:rPr>
+          <w:b/>
+        </w:rPr>
+        <w:t>TermPoint tables</w:t>
+      </w:r>
+      <w:r>
+        <w:t>:</w:t>
+      </w:r>
+    </w:p>
+    <w:p>
+      <w:pPr>
+        <w:pStyle w:val="ListBullet2"/>
+      </w:pPr>
+      <w:r>
+        <w:t>locked/disabled/unhealthy transport endpoint detection.</w:t>
+      </w:r>
+    </w:p>
+    <w:p>
+      <w:pPr>
+        <w:pStyle w:val="ListBullet2"/>
+      </w:pPr>
+      <w:r>
+        <w:t>alignment with external-cell update needs.</w:t>
+      </w:r>
+    </w:p>
+    <w:p>
+      <w:pPr>
+        <w:pStyle w:val="ListBullet"/>
+      </w:pPr>
+      <w:r>
+        <w:rPr>
+          <w:b/>
+        </w:rPr>
+        <w:t>EndcDistrProfile / FreqPrioNR</w:t>
+      </w:r>
+      <w:r>
+        <w:t>:</w:t>
+      </w:r>
+    </w:p>
+    <w:p>
+      <w:pPr>
+        <w:pStyle w:val="ListBullet2"/>
+      </w:pPr>
+      <w:r>
+        <w:t>expected old/new + N77B combinations.</w:t>
+      </w:r>
+    </w:p>
+    <w:p>
+      <w:pPr>
+        <w:pStyle w:val="ListBullet2"/>
+      </w:pPr>
+      <w:r>
+        <w:t>unexpected combinations and param discrepancies.</w:t>
+      </w:r>
+    </w:p>
+    <w:p>
+      <w:pPr>
+        <w:pStyle w:val="ListBullet"/>
+      </w:pPr>
+      <w:r>
+        <w:rPr>
+          <w:b/>
+        </w:rPr>
+        <w:t>Cardinality checks</w:t>
+      </w:r>
+      <w:r>
+        <w:t>:</w:t>
+      </w:r>
+    </w:p>
+    <w:p>
+      <w:pPr>
+        <w:pStyle w:val="ListBullet2"/>
+      </w:pPr>
+      <w:r>
+        <w:t>hard-limit and threshold checks per node/cell relation families.</w:t>
+      </w:r>
+    </w:p>
+    <w:p>
+      <w:pPr>
+        <w:pStyle w:val="ListBullet2"/>
+      </w:pPr>
+      <w:r>
+        <w:t>explicit inconsistency rows when limits are reached/exceeded.</w:t>
+      </w:r>
+    </w:p>
+    <w:p>
+      <w:r>
+        <w:br w:type="page"/>
+      </w:r>
+    </w:p>
+    <w:p>
+      <w:pPr>
+        <w:pStyle w:val="Heading1"/>
+      </w:pPr>
+      <w:bookmarkStart w:id="53" w:name="_Toc222161086"/>
+      <w:r>
+        <w:lastRenderedPageBreak/>
+        <w:t>Consistency Check module in detail</w:t>
+      </w:r>
+      <w:bookmarkEnd w:id="53"/>
+    </w:p>
+    <w:p>
+      <w:pPr>
+        <w:pStyle w:val="Heading2"/>
+      </w:pPr>
+      <w:bookmarkStart w:id="54" w:name="_Toc222161087"/>
+      <w:r>
+        <w:t>Filtering by non-retuned nodes</w:t>
+      </w:r>
+      <w:bookmarkEnd w:id="54"/>
+    </w:p>
+    <w:p>
+      <w:r>
+        <w:t>If a POST SummaryAudit exists, the module obtains PRE/POST node lists and can exclude discrepancies whose target points to nodes that did not complete retune, reducing operational noise.</w:t>
+      </w:r>
+    </w:p>
+    <w:p>
+      <w:pPr>
+        <w:pStyle w:val="Heading2"/>
+      </w:pPr>
+      <w:bookmarkStart w:id="55" w:name="_Toc222161088"/>
+      <w:r>
+        <w:t>How it detects parameter discrepancies</w:t>
+      </w:r>
+      <w:bookmarkEnd w:id="55"/>
+    </w:p>
+    <w:p>
+      <w:pPr>
+        <w:pStyle w:val="ListParagraph"/>
+      </w:pPr>
+      <w:r>
+        <w:t>1. Selects common PRE and POST relations by composite key:</w:t>
+      </w:r>
+    </w:p>
+    <w:p>
+      <w:pPr>
+        <w:pStyle w:val="ListBullet2"/>
+      </w:pPr>
+      <w:r>
+        <w:t>GU: typically "NodeId", "EUtranCellFDDId", "GUtranCellRelationId".</w:t>
+      </w:r>
+    </w:p>
+    <w:p>
+      <w:pPr>
+        <w:pStyle w:val="ListBullet2"/>
+      </w:pPr>
+      <w:r>
+        <w:t>NR: typically "NodeId", "NRCellCUId", "NRCellRelationId".</w:t>
+      </w:r>
+    </w:p>
+    <w:p>
+      <w:pPr>
+        <w:pStyle w:val="ListParagraph"/>
+      </w:pPr>
+      <w:r>
+        <w:t>2. Excludes control columns (keys, frequency, Pre/Post, Date).</w:t>
+      </w:r>
+    </w:p>
+    <w:p>
+      <w:pPr>
+        <w:pStyle w:val="ListParagraph"/>
+      </w:pPr>
+      <w:r>
+        <w:t>3. Compares value-by-value across shared columns.</w:t>
+      </w:r>
+    </w:p>
+    <w:p>
+      <w:pPr>
+        <w:pStyle w:val="ListParagraph"/>
+      </w:pPr>
+      <w:r>
+        <w:t>4. Sets "ParamDiff=True" if at least one column differs.</w:t>
+      </w:r>
+    </w:p>
+    <w:p>
+      <w:pPr>
+        <w:pStyle w:val="ListParagraph"/>
+      </w:pPr>
+      <w:r>
+        <w:t>5. In GU it ignores "timeOfCreation" and "mobilityStatusNR" to avoid false positives.</w:t>
+      </w:r>
+    </w:p>
+    <w:p>
+      <w:pPr>
+        <w:pStyle w:val="Heading2"/>
+      </w:pPr>
+      <w:bookmarkStart w:id="56" w:name="_Toc222161089"/>
       <w:r>
         <w:t>How it detects frequency discrepancies</w:t>
       </w:r>
-      <w:bookmarkEnd w:id="47"/>
+      <w:bookmarkEnd w:id="56"/>
     </w:p>
     <w:p>
       <w:pPr>
@@ -6346,11 +8186,11 @@
       <w:pPr>
         <w:pStyle w:val="Heading2"/>
       </w:pPr>
-      <w:bookmarkStart w:id="48" w:name="_Toc222128629"/>
+      <w:bookmarkStart w:id="57" w:name="_Toc222161090"/>
       <w:r>
         <w:t>How it detects neighbor discrepancies</w:t>
       </w:r>
-      <w:bookmarkEnd w:id="48"/>
+      <w:bookmarkEnd w:id="57"/>
     </w:p>
     <w:p>
       <w:r>
@@ -6403,12 +8243,12 @@
       <w:pPr>
         <w:pStyle w:val="Heading2"/>
       </w:pPr>
-      <w:bookmarkStart w:id="49" w:name="_Toc222128630"/>
+      <w:bookmarkStart w:id="58" w:name="_Toc222161091"/>
       <w:r>
         <w:lastRenderedPageBreak/>
         <w:t>Content of each ConsistencyChecks output sheet</w:t>
       </w:r>
-      <w:bookmarkEnd w:id="49"/>
+      <w:bookmarkEnd w:id="58"/>
     </w:p>
     <w:p>
       <w:pPr>
@@ -6559,12 +8399,12 @@
       <w:pPr>
         <w:pStyle w:val="Heading1"/>
       </w:pPr>
-      <w:bookmarkStart w:id="50" w:name="_Toc222128631"/>
+      <w:bookmarkStart w:id="59" w:name="_Toc222161092"/>
       <w:r>
         <w:lastRenderedPageBreak/>
         <w:t>Input requirements and operational best practices</w:t>
       </w:r>
-      <w:bookmarkEnd w:id="50"/>
+      <w:bookmarkEnd w:id="59"/>
     </w:p>
     <w:p>
       <w:pPr>
@@ -6648,12 +8488,12 @@
       <w:pPr>
         <w:pStyle w:val="Heading1"/>
       </w:pPr>
-      <w:bookmarkStart w:id="51" w:name="_Toc222128632"/>
+      <w:bookmarkStart w:id="60" w:name="_Toc222161093"/>
       <w:r>
         <w:lastRenderedPageBreak/>
         <w:t>Execution Modes and Versioning</w:t>
       </w:r>
-      <w:bookmarkEnd w:id="51"/>
+      <w:bookmarkEnd w:id="60"/>
     </w:p>
     <w:p>
       <w:pPr>
@@ -6718,12 +8558,12 @@
       <w:pPr>
         <w:pStyle w:val="Heading1"/>
       </w:pPr>
-      <w:bookmarkStart w:id="52" w:name="_Toc222128633"/>
+      <w:bookmarkStart w:id="61" w:name="_Toc222161094"/>
       <w:r>
         <w:lastRenderedPageBreak/>
         <w:t>Known limitations and considerations</w:t>
       </w:r>
-      <w:bookmarkEnd w:id="52"/>
+      <w:bookmarkEnd w:id="61"/>
     </w:p>
     <w:p>
       <w:pPr>
@@ -6758,12 +8598,12 @@
       <w:pPr>
         <w:pStyle w:val="Heading1"/>
       </w:pPr>
-      <w:bookmarkStart w:id="53" w:name="_Toc222128634"/>
+      <w:bookmarkStart w:id="62" w:name="_Toc222161095"/>
       <w:r>
         <w:lastRenderedPageBreak/>
         <w:t>Quick module reference</w:t>
       </w:r>
-      <w:bookmarkEnd w:id="53"/>
+      <w:bookmarkEnd w:id="62"/>
     </w:p>
     <w:tbl>
       <w:tblPr>
@@ -7042,7 +8882,67 @@
         </w:tc>
       </w:tr>
     </w:tbl>
-    <w:p/>
+    <w:p>
+      <w:r>
+        <w:br w:type="page"/>
+      </w:r>
+    </w:p>
+    <w:p>
+      <w:pPr>
+        <w:pStyle w:val="Heading1"/>
+      </w:pPr>
+      <w:bookmarkStart w:id="63" w:name="_Toc222161096"/>
+      <w:r>
+        <w:lastRenderedPageBreak/>
+        <w:t>Additional documentation recommendations (detected gaps)</w:t>
+      </w:r>
+      <w:bookmarkEnd w:id="63"/>
+    </w:p>
+    <w:p>
+      <w:r>
+        <w:t>To keep the guide aligned with the real behavior, these areas are also important to document in future iterations:</w:t>
+      </w:r>
+    </w:p>
+    <w:p>
+      <w:pPr>
+        <w:pStyle w:val="ListBullet"/>
+      </w:pPr>
+      <w:r>
+        <w:t>Explicit mapping of each "SummaryAudit" metric to its correction-command export sheet/folder.</w:t>
+      </w:r>
+    </w:p>
+    <w:p>
+      <w:pPr>
+        <w:pStyle w:val="ListBullet"/>
+      </w:pPr>
+      <w:r>
+        <w:t>Full decision table for "Step1/Step2b/Step2ac" outcomes and expected operator actions.</w:t>
+      </w:r>
+    </w:p>
+    <w:p>
+      <w:pPr>
+        <w:pStyle w:val="ListBullet"/>
+      </w:pPr>
+      <w:r>
+        <w:t>Cardinality thresholds per MO (including rationale and vendor constraints).</w:t>
+      </w:r>
+    </w:p>
+    <w:p>
+      <w:pPr>
+        <w:pStyle w:val="ListBullet"/>
+      </w:pPr>
+      <w:r>
+        <w:t>Frequency-audit feature toggle behavior ("frequency_audit") and which checks are suppressed when disabled.</w:t>
+      </w:r>
+    </w:p>
+    <w:p>
+      <w:pPr>
+        <w:pStyle w:val="ListBullet"/>
+      </w:pPr>
+      <w:r>
+        <w:t>Detailed limitations of reference parsing when vendor naming conventions are not respected.</w:t>
+      </w:r>
+    </w:p>
     <w:sectPr>
       <w:headerReference w:type="even" r:id="rId11"/>
       <w:headerReference w:type="default" r:id="rId12"/>
@@ -7153,7 +9053,7 @@
         <w:noProof/>
       </w:rPr>
       <w:drawing>
-        <wp:anchor distT="0" distB="0" distL="0" distR="0" simplePos="0" relativeHeight="251661312" behindDoc="0" locked="0" layoutInCell="1" allowOverlap="1" wp14:anchorId="54256AAE" wp14:editId="3A7A84DB">
+        <wp:anchor distT="0" distB="0" distL="0" distR="0" simplePos="0" relativeHeight="251661312" behindDoc="0" locked="0" layoutInCell="1" allowOverlap="1" wp14:anchorId="5BBDB7DA" wp14:editId="184313A1">
           <wp:simplePos x="0" y="0"/>
           <wp:positionH relativeFrom="page">
             <wp:posOffset>6840855</wp:posOffset>
@@ -8058,7 +9958,7 @@
         <w:noProof/>
       </w:rPr>
       <w:drawing>
-        <wp:anchor distT="0" distB="0" distL="0" distR="0" simplePos="0" relativeHeight="251659264" behindDoc="0" locked="0" layoutInCell="1" allowOverlap="1" wp14:anchorId="094791C4" wp14:editId="19AFB544">
+        <wp:anchor distT="0" distB="0" distL="0" distR="0" simplePos="0" relativeHeight="251659264" behindDoc="0" locked="0" layoutInCell="1" allowOverlap="1" wp14:anchorId="6054C228" wp14:editId="2EA95AFD">
           <wp:simplePos x="0" y="0"/>
           <wp:positionH relativeFrom="page">
             <wp:posOffset>6840855</wp:posOffset>
@@ -8148,7 +10048,7 @@
             <w:right w:val="nil"/>
           </w:tcBorders>
         </w:tcPr>
-        <w:bookmarkStart w:id="54" w:name="_Hlk511660098" w:displacedByCustomXml="next"/>
+        <w:bookmarkStart w:id="64" w:name="_Hlk511660098" w:displacedByCustomXml="next"/>
         <w:sdt>
           <w:sdtPr>
             <w:id w:val="1415522412"/>
@@ -8969,7 +10869,7 @@
         </w:sdt>
       </w:tc>
     </w:tr>
-    <w:bookmarkEnd w:id="54"/>
+    <w:bookmarkEnd w:id="64"/>
   </w:tbl>
   <w:p>
     <w:pPr>
@@ -37314,7 +39214,6 @@
     <w:rsid w:val="000E7D95"/>
     <w:rsid w:val="00170C68"/>
     <w:rsid w:val="00181544"/>
-    <w:rsid w:val="001A1900"/>
     <w:rsid w:val="001B5519"/>
     <w:rsid w:val="001E3D19"/>
     <w:rsid w:val="00213FF4"/>
@@ -37346,6 +39245,7 @@
     <w:rsid w:val="006F6664"/>
     <w:rsid w:val="00714249"/>
     <w:rsid w:val="007261E1"/>
+    <w:rsid w:val="007329D1"/>
     <w:rsid w:val="00745567"/>
     <w:rsid w:val="007A066D"/>
     <w:rsid w:val="007D54FC"/>

</xml_diff>